<commit_message>
Updated stroop analysis Tuesday,mar31st
</commit_message>
<xml_diff>
--- a/Waldo_experiments_Outline.docx
+++ b/Waldo_experiments_Outline.docx
@@ -3,16 +3,1901 @@
 <w:document xmlns:wpc="http://schemas.microsoft.com/office/word/2010/wordprocessingCanvas" xmlns:cx="http://schemas.microsoft.com/office/drawing/2014/chartex" xmlns:cx1="http://schemas.microsoft.com/office/drawing/2015/9/8/chartex" xmlns:cx2="http://schemas.microsoft.com/office/drawing/2015/10/21/chartex" xmlns:cx3="http://schemas.microsoft.com/office/drawing/2016/5/9/chartex" xmlns:cx4="http://schemas.microsoft.com/office/drawing/2016/5/10/chartex" xmlns:cx5="http://schemas.microsoft.com/office/drawing/2016/5/11/chartex" xmlns:cx6="http://schemas.microsoft.com/office/drawing/2016/5/12/chartex" xmlns:cx7="http://schemas.microsoft.com/office/drawing/2016/5/13/chartex" xmlns:cx8="http://schemas.microsoft.com/office/drawing/2016/5/14/chartex" xmlns:mc="http://schemas.openxmlformats.org/markup-compatibility/2006" xmlns:aink="http://schemas.microsoft.com/office/drawing/2016/ink" xmlns:am3d="http://schemas.microsoft.com/office/drawing/2017/model3d" xmlns:o="urn:schemas-microsoft-com:office:office" xmlns:r="http://schemas.openxmlformats.org/officeDocument/2006/relationships" xmlns:m="http://schemas.openxmlformats.org/officeDocument/2006/math" xmlns:v="urn:schemas-microsoft-com:vml" xmlns:wp14="http://schemas.microsoft.com/office/word/2010/wordprocessingDrawing" xmlns:wp="http://schemas.openxmlformats.org/drawingml/2006/wordprocessingDrawing" xmlns:w10="urn:schemas-microsoft-com:office:word" xmlns:w="http://schemas.openxmlformats.org/wordprocessingml/2006/main" xmlns:w14="http://schemas.microsoft.com/office/word/2010/wordml" xmlns:w15="http://schemas.microsoft.com/office/word/2012/wordml" xmlns:w16cid="http://schemas.microsoft.com/office/word/2016/wordml/cid" xmlns:w16se="http://schemas.microsoft.com/office/word/2015/wordml/symex" xmlns:wpg="http://schemas.microsoft.com/office/word/2010/wordprocessingGroup" xmlns:wpi="http://schemas.microsoft.com/office/word/2010/wordprocessingInk" xmlns:wne="http://schemas.microsoft.com/office/word/2006/wordml" xmlns:wps="http://schemas.microsoft.com/office/word/2010/wordprocessingShape" mc:Ignorable="w14 w15 w16se w16cid wp14">
   <w:body>
     <w:p>
-      <w:bookmarkStart w:id="0" w:name="_GoBack"/>
-      <w:bookmarkEnd w:id="0"/>
+      <w:pPr>
+        <w:rPr>
+          <w:b/>
+          <w:bCs/>
+          <w:u w:val="single"/>
+        </w:rPr>
+      </w:pPr>
+      <w:r>
+        <w:rPr>
+          <w:b/>
+          <w:bCs/>
+          <w:u w:val="single"/>
+        </w:rPr>
+        <w:t xml:space="preserve">Introduction </w:t>
+      </w:r>
+    </w:p>
+    <w:p>
+      <w:pPr>
+        <w:pStyle w:val="ListParagraph"/>
+        <w:numPr>
+          <w:ilvl w:val="0"/>
+          <w:numId w:val="1"/>
+        </w:numPr>
+      </w:pPr>
+      <w:r>
+        <w:t xml:space="preserve"> (1) Role of eye gaze in social context: </w:t>
+      </w:r>
+    </w:p>
+    <w:p>
+      <w:pPr>
+        <w:pStyle w:val="ListParagraph"/>
+        <w:numPr>
+          <w:ilvl w:val="1"/>
+          <w:numId w:val="1"/>
+        </w:numPr>
+      </w:pPr>
+      <w:r>
+        <w:t>V</w:t>
+      </w:r>
+      <w:r>
+        <w:t xml:space="preserve">isual system observes the gaze information from the world as a deictic cue to guide following behavior. </w:t>
+      </w:r>
+      <w:r>
+        <w:t xml:space="preserve">– general across various species </w:t>
+      </w:r>
+      <w:r>
+        <w:fldChar w:fldCharType="begin">
+          <w:fldData xml:space="preserve">PEVuZE5vdGU+PENpdGU+PEF1dGhvcj5TaGVwaGVyZDwvQXV0aG9yPjxZZWFyPjIwMTA8L1llYXI+
+PElEVGV4dD5Gb2xsb3dpbmcgZ2F6ZTogZ2F6ZS1mb2xsb3dpbmcgYmVoYXZpb3IgYXMgYSB3aW5k
+b3cgaW50byBzb2NpYWwgY29nbml0aW9uPC9JRFRleHQ+PERpc3BsYXlUZXh0PihLYW5vIGFuZCBD
+YWxsOyBTaGVwaGVyZCk8L0Rpc3BsYXlUZXh0PjxyZWNvcmQ+PGtleXdvcmRzPjxrZXl3b3JkPmF0
+dGVudGlvbjwva2V5d29yZD48a2V5d29yZD5qb2ludCBhdHRlbnRpb248L2tleXdvcmQ+PGtleXdv
+cmQ+b3JpZW50aW5nPC9rZXl3b3JkPjxrZXl3b3JkPnNoYXJlZCBhdHRlbnRpb248L2tleXdvcmQ+
+PGtleXdvcmQ+c29jaWFsIGF0dGVudGlvbjwva2V5d29yZD48a2V5d29yZD50aGVvcnkgb2YgbWlu
+ZDwva2V5d29yZD48L2tleXdvcmRzPjx1cmxzPjxyZWxhdGVkLXVybHM+PHVybD5odHRwczovL3d3
+dy5uY2JpLm5sbS5uaWguZ292L3B1Ym1lZC8yMDQyODQ5NDwvdXJsPjwvcmVsYXRlZC11cmxzPjwv
+dXJscz48aXNibj4xNjYyLTUxNDUgKEVsZWN0cm9uaWMpJiN4RDsxNjYyLTUxNDUgKExpbmtpbmcp
+PC9pc2JuPjxjdXN0b20yPlBNQzI4NTk4MDU8L2N1c3RvbTI+PHRpdGxlcz48dGl0bGU+Rm9sbG93
+aW5nIGdhemU6IGdhemUtZm9sbG93aW5nIGJlaGF2aW9yIGFzIGEgd2luZG93IGludG8gc29jaWFs
+IGNvZ25pdGlvbjwvdGl0bGU+PHNlY29uZGFyeS10aXRsZT5Gcm9udCBJbnRlZ3IgTmV1cm9zY2k8
+L3NlY29uZGFyeS10aXRsZT48L3RpdGxlcz48cGFnZXM+NTwvcGFnZXM+PGNvbnRyaWJ1dG9ycz48
+YXV0aG9ycz48YXV0aG9yPlNoZXBoZXJkLCBTLiBWLjwvYXV0aG9yPjwvYXV0aG9ycz48L2NvbnRy
+aWJ1dG9ycz48ZWRpdGlvbj4yMDEwLzA0LzMwPC9lZGl0aW9uPjxhZGRlZC1kYXRlIGZvcm1hdD0i
+dXRjIj4xNTg1NjY0NDQ4PC9hZGRlZC1kYXRlPjxyZWYtdHlwZSBuYW1lPSJKb3VybmFsIEFydGlj
+bGUiPjE3PC9yZWYtdHlwZT48YXV0aC1hZGRyZXNzPk5ldXJvc2NpZW5jZSBJbnN0aXR1dGUsIFBy
+aW5jZXRvbiBVbml2ZXJzaXR5IFByaW5jZXRvbiwgTkosIFVTQS48L2F1dGgtYWRkcmVzcz48ZGF0
+ZXM+PHllYXI+MjAxMDwveWVhcj48L2RhdGVzPjxyZWMtbnVtYmVyPjc3PC9yZWMtbnVtYmVyPjxs
+YXN0LXVwZGF0ZWQtZGF0ZSBmb3JtYXQ9InV0YyI+MTU4NTY2NDQ0ODwvbGFzdC11cGRhdGVkLWRh
+dGU+PGFjY2Vzc2lvbi1udW0+MjA0Mjg0OTQ8L2FjY2Vzc2lvbi1udW0+PGVsZWN0cm9uaWMtcmVz
+b3VyY2UtbnVtPjEwLjMzODkvZm5pbnQuMjAxMC4wMDAwNTwvZWxlY3Ryb25pYy1yZXNvdXJjZS1u
+dW0+PHZvbHVtZT40PC92b2x1bWU+PC9yZWNvcmQ+PC9DaXRlPjxDaXRlPjxBdXRob3I+S2Fubzwv
+QXV0aG9yPjxZZWFyPjIwMTQ8L1llYXI+PElEVGV4dD5Dcm9zcy1zcGVjaWVzIHZhcmlhdGlvbiBp
+biBnYXplIGZvbGxvd2luZyBhbmQgY29uc3BlY2lmaWMgcHJlZmVyZW5jZSBhbW9uZyBncmVhdCBh
+cGVzLCBodW1hbiBpbmZhbnRzIGFuZCBhZHVsdHM8L0lEVGV4dD48cmVjb3JkPjxkYXRlcz48cHVi
+LWRhdGVzPjxkYXRlPk1heTwvZGF0ZT48L3B1Yi1kYXRlcz48eWVhcj4yMDE0PC95ZWFyPjwvZGF0
+ZXM+PGtleXdvcmRzPjxrZXl3b3JkPmNvbnNwZWNpZmljIG1vZGVsPC9rZXl3b3JkPjxrZXl3b3Jk
+PmdhemUgZm9sbG93aW5nPC9rZXl3b3JkPjxrZXl3b3JkPmdyZWF0IGFwZTwva2V5d29yZD48a2V5
+d29yZD5odW1hbiBpbmZhbnQ8L2tleXdvcmQ+PGtleXdvcmQ+c3BlY2llcyBkaWZmZXJlbmNlPC9r
+ZXl3b3JkPjxrZXl3b3JkPmpvaW50IHZpc3VhbC1hdHRlbnRpb248L2tleXdvcmQ+PGtleXdvcmQ+
+cGFuLXRyb2dsb2R5dGVzPC9rZXl3b3JkPjxrZXl3b3JkPmRpZmZlcmVudGlhbCBzZW5zaXRpdml0
+eTwva2V5d29yZD48a2V5d29yZD5zb2NpYWwgY3Vlczwva2V5d29yZD48a2V5d29yZD5jaGltcGFu
+emVlczwva2V5d29yZD48a2V5d29yZD5tb25rZXlzPC9rZXl3b3JkPjxrZXl3b3JkPmRpcmVjdGlv
+bjwva2V5d29yZD48a2V5d29yZD5leWVzPC9rZXl3b3JkPjxrZXl3b3JkPnBlcmNlcHRpb248L2tl
+eXdvcmQ+PGtleXdvcmQ+cGF0dGVybnM8L2tleXdvcmQ+PC9rZXl3b3Jkcz48dXJscz48cmVsYXRl
+ZC11cmxzPjx1cmw+Jmx0O0dvIHRvIElTSSZndDs6Ly9XT1M6MDAwMzM2NDU4NjAwMDE4PC91cmw+
+PC9yZWxhdGVkLXVybHM+PC91cmxzPjxpc2JuPjAwMDMtMzQ3MjwvaXNibj48dGl0bGVzPjx0aXRs
+ZT5Dcm9zcy1zcGVjaWVzIHZhcmlhdGlvbiBpbiBnYXplIGZvbGxvd2luZyBhbmQgY29uc3BlY2lm
+aWMgcHJlZmVyZW5jZSBhbW9uZyBncmVhdCBhcGVzLCBodW1hbiBpbmZhbnRzIGFuZCBhZHVsdHM8
+L3RpdGxlPjxzZWNvbmRhcnktdGl0bGU+QW5pbWFsIEJlaGF2aW91cjwvc2Vjb25kYXJ5LXRpdGxl
+PjxhbHQtdGl0bGU+QW5pbSBCZWhhdjwvYWx0LXRpdGxlPjwvdGl0bGVzPjxwYWdlcz4xMzctMTUw
+PC9wYWdlcz48Y29udHJpYnV0b3JzPjxhdXRob3JzPjxhdXRob3I+S2FubywgRi48L2F1dGhvcj48
+YXV0aG9yPkNhbGwsIEouPC9hdXRob3I+PC9hdXRob3JzPjwvY29udHJpYnV0b3JzPjxsYW5ndWFn
+ZT5FbmdsaXNoPC9sYW5ndWFnZT48YWRkZWQtZGF0ZSBmb3JtYXQ9InV0YyI+MTU4NTY3MjM0Njwv
+YWRkZWQtZGF0ZT48cmVmLXR5cGUgbmFtZT0iSm91cm5hbCBBcnRpY2xlIj4xNzwvcmVmLXR5cGU+
+PGF1dGgtYWRkcmVzcz5NYXggUGxhbmNrIEluc3QgRXZvbHV0aW9uYXJ5IEFudGhyb3BvbCwgRGVw
+dCBEZXYgJmFtcDsgQ29tcGFyYXQgUHN5Y2hvbCwgRC0wNDEwMyBMZWlwemlnLCBHZXJtYW55JiN4
+RDtKYXBhbiBTb2MgUHJvbW90IFNjaSwgVG9reW8sIEphcGFuPC9hdXRoLWFkZHJlc3M+PHJlYy1u
+dW1iZXI+OTA8L3JlYy1udW1iZXI+PGxhc3QtdXBkYXRlZC1kYXRlIGZvcm1hdD0idXRjIj4xNTg1
+NjcyMzQ2PC9sYXN0LXVwZGF0ZWQtZGF0ZT48YWNjZXNzaW9uLW51bT5XT1M6MDAwMzM2NDU4NjAw
+MDE4PC9hY2Nlc3Npb24tbnVtPjxlbGVjdHJvbmljLXJlc291cmNlLW51bT4xMC4xMDE2L2ouYW5i
+ZWhhdi4yMDE0LjAzLjAxMTwvZWxlY3Ryb25pYy1yZXNvdXJjZS1udW0+PHZvbHVtZT45MTwvdm9s
+dW1lPjwvcmVjb3JkPjwvQ2l0ZT48L0VuZE5vdGU+
+</w:fldData>
+        </w:fldChar>
+      </w:r>
+      <w:r>
+        <w:instrText xml:space="preserve"> ADDIN EN.CITE </w:instrText>
+      </w:r>
+      <w:r>
+        <w:fldChar w:fldCharType="begin">
+          <w:fldData xml:space="preserve">PEVuZE5vdGU+PENpdGU+PEF1dGhvcj5TaGVwaGVyZDwvQXV0aG9yPjxZZWFyPjIwMTA8L1llYXI+
+PElEVGV4dD5Gb2xsb3dpbmcgZ2F6ZTogZ2F6ZS1mb2xsb3dpbmcgYmVoYXZpb3IgYXMgYSB3aW5k
+b3cgaW50byBzb2NpYWwgY29nbml0aW9uPC9JRFRleHQ+PERpc3BsYXlUZXh0PihLYW5vIGFuZCBD
+YWxsOyBTaGVwaGVyZCk8L0Rpc3BsYXlUZXh0PjxyZWNvcmQ+PGtleXdvcmRzPjxrZXl3b3JkPmF0
+dGVudGlvbjwva2V5d29yZD48a2V5d29yZD5qb2ludCBhdHRlbnRpb248L2tleXdvcmQ+PGtleXdv
+cmQ+b3JpZW50aW5nPC9rZXl3b3JkPjxrZXl3b3JkPnNoYXJlZCBhdHRlbnRpb248L2tleXdvcmQ+
+PGtleXdvcmQ+c29jaWFsIGF0dGVudGlvbjwva2V5d29yZD48a2V5d29yZD50aGVvcnkgb2YgbWlu
+ZDwva2V5d29yZD48L2tleXdvcmRzPjx1cmxzPjxyZWxhdGVkLXVybHM+PHVybD5odHRwczovL3d3
+dy5uY2JpLm5sbS5uaWguZ292L3B1Ym1lZC8yMDQyODQ5NDwvdXJsPjwvcmVsYXRlZC11cmxzPjwv
+dXJscz48aXNibj4xNjYyLTUxNDUgKEVsZWN0cm9uaWMpJiN4RDsxNjYyLTUxNDUgKExpbmtpbmcp
+PC9pc2JuPjxjdXN0b20yPlBNQzI4NTk4MDU8L2N1c3RvbTI+PHRpdGxlcz48dGl0bGU+Rm9sbG93
+aW5nIGdhemU6IGdhemUtZm9sbG93aW5nIGJlaGF2aW9yIGFzIGEgd2luZG93IGludG8gc29jaWFs
+IGNvZ25pdGlvbjwvdGl0bGU+PHNlY29uZGFyeS10aXRsZT5Gcm9udCBJbnRlZ3IgTmV1cm9zY2k8
+L3NlY29uZGFyeS10aXRsZT48L3RpdGxlcz48cGFnZXM+NTwvcGFnZXM+PGNvbnRyaWJ1dG9ycz48
+YXV0aG9ycz48YXV0aG9yPlNoZXBoZXJkLCBTLiBWLjwvYXV0aG9yPjwvYXV0aG9ycz48L2NvbnRy
+aWJ1dG9ycz48ZWRpdGlvbj4yMDEwLzA0LzMwPC9lZGl0aW9uPjxhZGRlZC1kYXRlIGZvcm1hdD0i
+dXRjIj4xNTg1NjY0NDQ4PC9hZGRlZC1kYXRlPjxyZWYtdHlwZSBuYW1lPSJKb3VybmFsIEFydGlj
+bGUiPjE3PC9yZWYtdHlwZT48YXV0aC1hZGRyZXNzPk5ldXJvc2NpZW5jZSBJbnN0aXR1dGUsIFBy
+aW5jZXRvbiBVbml2ZXJzaXR5IFByaW5jZXRvbiwgTkosIFVTQS48L2F1dGgtYWRkcmVzcz48ZGF0
+ZXM+PHllYXI+MjAxMDwveWVhcj48L2RhdGVzPjxyZWMtbnVtYmVyPjc3PC9yZWMtbnVtYmVyPjxs
+YXN0LXVwZGF0ZWQtZGF0ZSBmb3JtYXQ9InV0YyI+MTU4NTY2NDQ0ODwvbGFzdC11cGRhdGVkLWRh
+dGU+PGFjY2Vzc2lvbi1udW0+MjA0Mjg0OTQ8L2FjY2Vzc2lvbi1udW0+PGVsZWN0cm9uaWMtcmVz
+b3VyY2UtbnVtPjEwLjMzODkvZm5pbnQuMjAxMC4wMDAwNTwvZWxlY3Ryb25pYy1yZXNvdXJjZS1u
+dW0+PHZvbHVtZT40PC92b2x1bWU+PC9yZWNvcmQ+PC9DaXRlPjxDaXRlPjxBdXRob3I+S2Fubzwv
+QXV0aG9yPjxZZWFyPjIwMTQ8L1llYXI+PElEVGV4dD5Dcm9zcy1zcGVjaWVzIHZhcmlhdGlvbiBp
+biBnYXplIGZvbGxvd2luZyBhbmQgY29uc3BlY2lmaWMgcHJlZmVyZW5jZSBhbW9uZyBncmVhdCBh
+cGVzLCBodW1hbiBpbmZhbnRzIGFuZCBhZHVsdHM8L0lEVGV4dD48cmVjb3JkPjxkYXRlcz48cHVi
+LWRhdGVzPjxkYXRlPk1heTwvZGF0ZT48L3B1Yi1kYXRlcz48eWVhcj4yMDE0PC95ZWFyPjwvZGF0
+ZXM+PGtleXdvcmRzPjxrZXl3b3JkPmNvbnNwZWNpZmljIG1vZGVsPC9rZXl3b3JkPjxrZXl3b3Jk
+PmdhemUgZm9sbG93aW5nPC9rZXl3b3JkPjxrZXl3b3JkPmdyZWF0IGFwZTwva2V5d29yZD48a2V5
+d29yZD5odW1hbiBpbmZhbnQ8L2tleXdvcmQ+PGtleXdvcmQ+c3BlY2llcyBkaWZmZXJlbmNlPC9r
+ZXl3b3JkPjxrZXl3b3JkPmpvaW50IHZpc3VhbC1hdHRlbnRpb248L2tleXdvcmQ+PGtleXdvcmQ+
+cGFuLXRyb2dsb2R5dGVzPC9rZXl3b3JkPjxrZXl3b3JkPmRpZmZlcmVudGlhbCBzZW5zaXRpdml0
+eTwva2V5d29yZD48a2V5d29yZD5zb2NpYWwgY3Vlczwva2V5d29yZD48a2V5d29yZD5jaGltcGFu
+emVlczwva2V5d29yZD48a2V5d29yZD5tb25rZXlzPC9rZXl3b3JkPjxrZXl3b3JkPmRpcmVjdGlv
+bjwva2V5d29yZD48a2V5d29yZD5leWVzPC9rZXl3b3JkPjxrZXl3b3JkPnBlcmNlcHRpb248L2tl
+eXdvcmQ+PGtleXdvcmQ+cGF0dGVybnM8L2tleXdvcmQ+PC9rZXl3b3Jkcz48dXJscz48cmVsYXRl
+ZC11cmxzPjx1cmw+Jmx0O0dvIHRvIElTSSZndDs6Ly9XT1M6MDAwMzM2NDU4NjAwMDE4PC91cmw+
+PC9yZWxhdGVkLXVybHM+PC91cmxzPjxpc2JuPjAwMDMtMzQ3MjwvaXNibj48dGl0bGVzPjx0aXRs
+ZT5Dcm9zcy1zcGVjaWVzIHZhcmlhdGlvbiBpbiBnYXplIGZvbGxvd2luZyBhbmQgY29uc3BlY2lm
+aWMgcHJlZmVyZW5jZSBhbW9uZyBncmVhdCBhcGVzLCBodW1hbiBpbmZhbnRzIGFuZCBhZHVsdHM8
+L3RpdGxlPjxzZWNvbmRhcnktdGl0bGU+QW5pbWFsIEJlaGF2aW91cjwvc2Vjb25kYXJ5LXRpdGxl
+PjxhbHQtdGl0bGU+QW5pbSBCZWhhdjwvYWx0LXRpdGxlPjwvdGl0bGVzPjxwYWdlcz4xMzctMTUw
+PC9wYWdlcz48Y29udHJpYnV0b3JzPjxhdXRob3JzPjxhdXRob3I+S2FubywgRi48L2F1dGhvcj48
+YXV0aG9yPkNhbGwsIEouPC9hdXRob3I+PC9hdXRob3JzPjwvY29udHJpYnV0b3JzPjxsYW5ndWFn
+ZT5FbmdsaXNoPC9sYW5ndWFnZT48YWRkZWQtZGF0ZSBmb3JtYXQ9InV0YyI+MTU4NTY3MjM0Njwv
+YWRkZWQtZGF0ZT48cmVmLXR5cGUgbmFtZT0iSm91cm5hbCBBcnRpY2xlIj4xNzwvcmVmLXR5cGU+
+PGF1dGgtYWRkcmVzcz5NYXggUGxhbmNrIEluc3QgRXZvbHV0aW9uYXJ5IEFudGhyb3BvbCwgRGVw
+dCBEZXYgJmFtcDsgQ29tcGFyYXQgUHN5Y2hvbCwgRC0wNDEwMyBMZWlwemlnLCBHZXJtYW55JiN4
+RDtKYXBhbiBTb2MgUHJvbW90IFNjaSwgVG9reW8sIEphcGFuPC9hdXRoLWFkZHJlc3M+PHJlYy1u
+dW1iZXI+OTA8L3JlYy1udW1iZXI+PGxhc3QtdXBkYXRlZC1kYXRlIGZvcm1hdD0idXRjIj4xNTg1
+NjcyMzQ2PC9sYXN0LXVwZGF0ZWQtZGF0ZT48YWNjZXNzaW9uLW51bT5XT1M6MDAwMzM2NDU4NjAw
+MDE4PC9hY2Nlc3Npb24tbnVtPjxlbGVjdHJvbmljLXJlc291cmNlLW51bT4xMC4xMDE2L2ouYW5i
+ZWhhdi4yMDE0LjAzLjAxMTwvZWxlY3Ryb25pYy1yZXNvdXJjZS1udW0+PHZvbHVtZT45MTwvdm9s
+dW1lPjwvcmVjb3JkPjwvQ2l0ZT48L0VuZE5vdGU+
+</w:fldData>
+        </w:fldChar>
+      </w:r>
+      <w:r>
+        <w:instrText xml:space="preserve"> ADDIN EN.CITE.DATA </w:instrText>
+      </w:r>
+      <w:r>
+        <w:fldChar w:fldCharType="end"/>
+      </w:r>
+      <w:r>
+        <w:fldChar w:fldCharType="separate"/>
+      </w:r>
+      <w:r>
+        <w:rPr>
+          <w:noProof/>
+        </w:rPr>
+        <w:t>(Kano and Call; Shepherd)</w:t>
+      </w:r>
+      <w:r>
+        <w:fldChar w:fldCharType="end"/>
+      </w:r>
+    </w:p>
+    <w:p>
+      <w:pPr>
+        <w:pStyle w:val="ListParagraph"/>
+        <w:numPr>
+          <w:ilvl w:val="1"/>
+          <w:numId w:val="1"/>
+        </w:numPr>
+      </w:pPr>
+      <w:r>
+        <w:t xml:space="preserve">Social perception automatically guide behavior </w:t>
+      </w:r>
+      <w:r>
+        <w:fldChar w:fldCharType="begin"/>
+      </w:r>
+      <w:r>
+        <w:instrText xml:space="preserve"> ADDIN EN.CITE &lt;EndNote&gt;&lt;Cite&gt;&lt;Author&gt;Allison&lt;/Author&gt;&lt;Year&gt;2000&lt;/Year&gt;&lt;IDText&gt;Social perception from visual cues: role of the STS region&lt;/IDText&gt;&lt;DisplayText&gt;(Allison et al.)&lt;/DisplayText&gt;&lt;record&gt;&lt;dates&gt;&lt;pub-dates&gt;&lt;date&gt;Jul&lt;/date&gt;&lt;/pub-dates&gt;&lt;year&gt;2000&lt;/year&gt;&lt;/dates&gt;&lt;keywords&gt;&lt;keyword&gt;human face perception&lt;/keyword&gt;&lt;keyword&gt;positron emission tomography&lt;/keyword&gt;&lt;keyword&gt;superior temporal sulcus&lt;/keyword&gt;&lt;keyword&gt;human brain&lt;/keyword&gt;&lt;keyword&gt;auditory-cortex&lt;/keyword&gt;&lt;keyword&gt;occipitotemporal cortex&lt;/keyword&gt;&lt;keyword&gt;grasp representations&lt;/keyword&gt;&lt;keyword&gt;biological motion&lt;/keyword&gt;&lt;keyword&gt;polysensory area&lt;/keyword&gt;&lt;keyword&gt;macaque monkey&lt;/keyword&gt;&lt;/keywords&gt;&lt;urls&gt;&lt;related-urls&gt;&lt;url&gt;&amp;lt;Go to ISI&amp;gt;://WOS:000088091100005&lt;/url&gt;&lt;/related-urls&gt;&lt;/urls&gt;&lt;isbn&gt;1364-6613&lt;/isbn&gt;&lt;titles&gt;&lt;title&gt;Social perception from visual cues: role of the STS region&lt;/title&gt;&lt;secondary-title&gt;Trends in Cognitive Sciences&lt;/secondary-title&gt;&lt;alt-title&gt;Trends Cogn Sci&lt;/alt-title&gt;&lt;/titles&gt;&lt;pages&gt;267-278&lt;/pages&gt;&lt;number&gt;7&lt;/number&gt;&lt;contributors&gt;&lt;authors&gt;&lt;author&gt;Allison, T.&lt;/author&gt;&lt;author&gt;Puce, A.&lt;/author&gt;&lt;author&gt;McCarthy, G.&lt;/author&gt;&lt;/authors&gt;&lt;/contributors&gt;&lt;language&gt;English&lt;/language&gt;&lt;added-date format="utc"&gt;1585667948&lt;/added-date&gt;&lt;ref-type name="Journal Article"&gt;17&lt;/ref-type&gt;&lt;auth-address&gt;Vet Adm Med Ctr, Neuropsychol Lab, W Haven, CT 06516 USA&amp;#xD;Yale Univ, Sch Med, Dept Neurol, New Haven, CT 06510 USA&amp;#xD;Swinburne Univ Technol, Brain Sci Inst, Hawthorn, Vic 3122, Australia&amp;#xD;Duke Univ, Med Ctr, Brain Imaging &amp;amp; Anal Ctr, Durham, NC 27710 USA&lt;/auth-address&gt;&lt;rec-number&gt;81&lt;/rec-number&gt;&lt;last-updated-date format="utc"&gt;1585667948&lt;/last-updated-date&gt;&lt;accession-num&gt;WOS:000088091100005&lt;/accession-num&gt;&lt;electronic-resource-num&gt;Doi 10.1016/S1364-6613(00)01501-1&lt;/electronic-resource-num&gt;&lt;volume&gt;4&lt;/volume&gt;&lt;/record&gt;&lt;/Cite&gt;&lt;/EndNote&gt;</w:instrText>
+      </w:r>
+      <w:r>
+        <w:fldChar w:fldCharType="separate"/>
+      </w:r>
+      <w:r>
+        <w:rPr>
+          <w:noProof/>
+        </w:rPr>
+        <w:t>(Allison et al.)</w:t>
+      </w:r>
+      <w:r>
+        <w:fldChar w:fldCharType="end"/>
+      </w:r>
+    </w:p>
+    <w:p>
+      <w:pPr>
+        <w:pStyle w:val="ListParagraph"/>
+        <w:numPr>
+          <w:ilvl w:val="1"/>
+          <w:numId w:val="1"/>
+        </w:numPr>
+      </w:pPr>
+      <w:r>
+        <w:t xml:space="preserve">Evolutionary importance to humans: </w:t>
+      </w:r>
+    </w:p>
+    <w:p>
+      <w:pPr>
+        <w:pStyle w:val="ListParagraph"/>
+        <w:numPr>
+          <w:ilvl w:val="2"/>
+          <w:numId w:val="1"/>
+        </w:numPr>
+      </w:pPr>
+      <w:r>
+        <w:t xml:space="preserve">compare to other primates, human infants almost exclusively follow the eye gaze direction – </w:t>
+      </w:r>
+      <w:r>
+        <w:t xml:space="preserve">support </w:t>
+      </w:r>
+      <w:r>
+        <w:t xml:space="preserve">Cooperative (mutualistic </w:t>
+      </w:r>
+      <w:r>
+        <w:t>social interactions</w:t>
+      </w:r>
+      <w:r>
+        <w:t xml:space="preserve">) Hypothesis </w:t>
+      </w:r>
+      <w:r>
+        <w:fldChar w:fldCharType="begin"/>
+      </w:r>
+      <w:r>
+        <w:instrText xml:space="preserve"> ADDIN EN.CITE &lt;EndNote&gt;&lt;Cite&gt;&lt;Author&gt;Tomasello&lt;/Author&gt;&lt;Year&gt;2007&lt;/Year&gt;&lt;IDText&gt;Reliance on head versus eyes in the gaze following of great apes and human infants: the cooperative eye hypothesis&lt;/IDText&gt;&lt;DisplayText&gt;(Tomasello et al.)&lt;/DisplayText&gt;&lt;record&gt;&lt;dates&gt;&lt;pub-dates&gt;&lt;date&gt;Mar&lt;/date&gt;&lt;/pub-dates&gt;&lt;year&gt;2007&lt;/year&gt;&lt;/dates&gt;&lt;keywords&gt;&lt;keyword&gt;apes&lt;/keyword&gt;&lt;keyword&gt;gaze following&lt;/keyword&gt;&lt;keyword&gt;eyes&lt;/keyword&gt;&lt;keyword&gt;social cognition&lt;/keyword&gt;&lt;keyword&gt;experimenter-given cues&lt;/keyword&gt;&lt;keyword&gt;unique morphology&lt;/keyword&gt;&lt;keyword&gt;hunting behavior&lt;/keyword&gt;&lt;keyword&gt;pan-troglodytes&lt;/keyword&gt;&lt;keyword&gt;normal adults&lt;/keyword&gt;&lt;keyword&gt;chimpanzees&lt;/keyword&gt;&lt;keyword&gt;children&lt;/keyword&gt;&lt;keyword&gt;monkeys&lt;/keyword&gt;&lt;keyword&gt;comprehension&lt;/keyword&gt;&lt;keyword&gt;attention&lt;/keyword&gt;&lt;/keywords&gt;&lt;urls&gt;&lt;related-urls&gt;&lt;url&gt;&amp;lt;Go to ISI&amp;gt;://WOS:000245159400006&lt;/url&gt;&lt;/related-urls&gt;&lt;/urls&gt;&lt;isbn&gt;0047-2484&lt;/isbn&gt;&lt;titles&gt;&lt;title&gt;Reliance on head versus eyes in the gaze following of great apes and human infants: the cooperative eye hypothesis&lt;/title&gt;&lt;secondary-title&gt;Journal of Human Evolution&lt;/secondary-title&gt;&lt;alt-title&gt;J Hum Evol&lt;/alt-title&gt;&lt;/titles&gt;&lt;pages&gt;314-320&lt;/pages&gt;&lt;number&gt;3&lt;/number&gt;&lt;contributors&gt;&lt;authors&gt;&lt;author&gt;Tomasello, M.&lt;/author&gt;&lt;author&gt;Hare, B.&lt;/author&gt;&lt;author&gt;Lehmann, H.&lt;/author&gt;&lt;author&gt;Call, J.&lt;/author&gt;&lt;/authors&gt;&lt;/contributors&gt;&lt;language&gt;English&lt;/language&gt;&lt;added-date format="utc"&gt;1585666453&lt;/added-date&gt;&lt;ref-type name="Journal Article"&gt;17&lt;/ref-type&gt;&lt;auth-address&gt;Max Planck Inst Evolutionary Anthropol, D-04103 Leipzig, Germany&lt;/auth-address&gt;&lt;rec-number&gt;79&lt;/rec-number&gt;&lt;last-updated-date format="utc"&gt;1585666453&lt;/last-updated-date&gt;&lt;accession-num&gt;WOS:000245159400006&lt;/accession-num&gt;&lt;electronic-resource-num&gt;10.1016/j.jhevol.2006.10.001&lt;/electronic-resource-num&gt;&lt;volume&gt;52&lt;/volume&gt;&lt;/record&gt;&lt;/Cite&gt;&lt;/EndNote&gt;</w:instrText>
+      </w:r>
+      <w:r>
+        <w:fldChar w:fldCharType="separate"/>
+      </w:r>
+      <w:r>
+        <w:rPr>
+          <w:noProof/>
+        </w:rPr>
+        <w:t>(Tomasello et al.)</w:t>
+      </w:r>
+      <w:r>
+        <w:fldChar w:fldCharType="end"/>
+      </w:r>
+    </w:p>
+    <w:p>
+      <w:pPr>
+        <w:pStyle w:val="ListParagraph"/>
+        <w:numPr>
+          <w:ilvl w:val="2"/>
+          <w:numId w:val="1"/>
+        </w:numPr>
+      </w:pPr>
+      <w:r>
+        <w:t xml:space="preserve">morphological development of human eyes </w:t>
+      </w:r>
+      <w:r>
+        <w:fldChar w:fldCharType="begin">
+          <w:fldData xml:space="preserve">PEVuZE5vdGU+PENpdGU+PEF1dGhvcj5FbWVyeTwvQXV0aG9yPjxZZWFyPjIwMDA8L1llYXI+PElE
+VGV4dD5UaGUgZXllcyBoYXZlIGl0OiB0aGUgbmV1cm9ldGhvbG9neSwgZnVuY3Rpb24gYW5kIGV2
+b2x1dGlvbiBvZiBzb2NpYWwgZ2F6ZTwvSURUZXh0PjxEaXNwbGF5VGV4dD4oRW1lcnkpPC9EaXNw
+bGF5VGV4dD48cmVjb3JkPjxkYXRlcz48cHViLWRhdGVzPjxkYXRlPkF1ZzwvZGF0ZT48L3B1Yi1k
+YXRlcz48eWVhcj4yMDAwPC95ZWFyPjwvZGF0ZXM+PGtleXdvcmRzPjxrZXl3b3JkPmFteWdkYWxh
+PC9rZXl3b3JkPjxrZXl3b3JkPmF1dGlzbTwva2V5d29yZD48a2V5d29yZD5lbW90aW9uPC9rZXl3
+b3JkPjxrZXl3b3JkPmV2b2x1dGlvbjwva2V5d29yZD48a2V5d29yZD5leWUgY29udGFjdDwva2V5
+d29yZD48a2V5d29yZD5leWUgZ2F6ZTwva2V5d29yZD48a2V5d29yZD5mYWNlPC9rZXl3b3JkPjxr
+ZXl3b3JkPmdhemUtZm9sbG93aW5nPC9rZXl3b3JkPjxrZXl3b3JkPmpvaW50IGF0dGVudGlvbjwv
+a2V5d29yZD48a2V5d29yZD5uZXVyb3BoeXNpb2xvZ3k8L2tleXdvcmQ+PGtleXdvcmQ+c29jaWFs
+IGNvZ25pdGlvbjwva2V5d29yZD48a2V5d29yZD50ZW1wb3JhbCBjb3J0ZXg8L2tleXdvcmQ+PGtl
+eXdvcmQ+dGhlb3J5IG9mIG1pbmQ8L2tleXdvcmQ+PGtleXdvcmQ+am9pbnQgdmlzdWFsLWF0dGVu
+dGlvbjwva2V5d29yZD48a2V5d29yZD5jaGltcGFuemVlcyBwYW4tdHJvZ2xvZHl0ZXM8L2tleXdv
+cmQ+PGtleXdvcmQ+c3VwZXJpb3IgdGVtcG9yYWwgc3VsY3VzPC9rZXl3b3JkPjxrZXl3b3JkPmV4
+cGVyaW1lbnRlci1naXZlbiBjdWVzPC9rZXl3b3JkPjxrZXl3b3JkPm9iamVjdC1jaG9pY2UgdGFz
+azwva2V5d29yZD48a2V5d29yZD5vcmFuZ3V0YW5zIHBvbmdvLXB5Z21hZXVzPC9rZXl3b3JkPjxr
+ZXl3b3JkPmNoaWxkcmVuIGhvbW8tc2FwaWVuczwva2V5d29yZD48a2V5d29yZD5yaGVzdXMtbW9u
+a2V5czwva2V5d29yZD48a2V5d29yZD55b3VuZyBjaGltcGFuemVlczwva2V5d29yZD48a2V5d29y
+ZD5jdGVub3NhdXJhLXNpbWlsaXM8L2tleXdvcmQ+PC9rZXl3b3Jkcz48dXJscz48cmVsYXRlZC11
+cmxzPjx1cmw+Jmx0O0dvIHRvIElTSSZndDs6Ly9XT1M6MDAwMDg4OTU2NDAwMDAxPC91cmw+PC9y
+ZWxhdGVkLXVybHM+PC91cmxzPjxpc2JuPjAxNDktNzYzNDwvaXNibj48dGl0bGVzPjx0aXRsZT5U
+aGUgZXllcyBoYXZlIGl0OiB0aGUgbmV1cm9ldGhvbG9neSwgZnVuY3Rpb24gYW5kIGV2b2x1dGlv
+biBvZiBzb2NpYWwgZ2F6ZTwvdGl0bGU+PHNlY29uZGFyeS10aXRsZT5OZXVyb3NjaWVuY2UgYW5k
+IEJpb2JlaGF2aW9yYWwgUmV2aWV3czwvc2Vjb25kYXJ5LXRpdGxlPjxhbHQtdGl0bGU+TmV1cm9z
+Y2kgQmlvYmVoYXYgUjwvYWx0LXRpdGxlPjwvdGl0bGVzPjxwYWdlcz41ODEtNjA0PC9wYWdlcz48
+bnVtYmVyPjY8L251bWJlcj48Y29udHJpYnV0b3JzPjxhdXRob3JzPjxhdXRob3I+RW1lcnksIE4u
+IEouPC9hdXRob3I+PC9hdXRob3JzPjwvY29udHJpYnV0b3JzPjxsYW5ndWFnZT5FbmdsaXNoPC9s
+YW5ndWFnZT48YWRkZWQtZGF0ZSBmb3JtYXQ9InV0YyI+MTU4NTY2OTMzMjwvYWRkZWQtZGF0ZT48
+cmVmLXR5cGUgbmFtZT0iSm91cm5hbCBBcnRpY2xlIj4xNzwvcmVmLXR5cGU+PGF1dGgtYWRkcmVz
+cz5Vbml2IENhbGlmIERhdmlzLCBDdHIgTmV1cm9zY2ksIERlcHQgUHN5Y2hpYXQsIERhdmlzLCBD
+QSA5NTYxNiBVU0EmI3hEO1VuaXYgQ2FsaWYgRGF2aXMsIENhbGlmIFJlZyBQcmltYXRlIFJlcyBD
+dHIsIERhdmlzLCBDQSA5NTYxNiBVU0E8L2F1dGgtYWRkcmVzcz48cmVjLW51bWJlcj44MjwvcmVj
+LW51bWJlcj48bGFzdC11cGRhdGVkLWRhdGUgZm9ybWF0PSJ1dGMiPjE1ODU2NjkzMzI8L2xhc3Qt
+dXBkYXRlZC1kYXRlPjxhY2Nlc3Npb24tbnVtPldPUzowMDAwODg5NTY0MDAwMDE8L2FjY2Vzc2lv
+bi1udW0+PGVsZWN0cm9uaWMtcmVzb3VyY2UtbnVtPkRvaSAxMC4xMDE2L1MwMTQ5LTc2MzQoMDAp
+MDAwMjUtNzwvZWxlY3Ryb25pYy1yZXNvdXJjZS1udW0+PHZvbHVtZT4yNDwvdm9sdW1lPjwvcmVj
+b3JkPjwvQ2l0ZT48L0VuZE5vdGU+AG==
+</w:fldData>
+        </w:fldChar>
+      </w:r>
+      <w:r>
+        <w:instrText xml:space="preserve"> ADDIN EN.CITE </w:instrText>
+      </w:r>
+      <w:r>
+        <w:fldChar w:fldCharType="begin">
+          <w:fldData xml:space="preserve">PEVuZE5vdGU+PENpdGU+PEF1dGhvcj5FbWVyeTwvQXV0aG9yPjxZZWFyPjIwMDA8L1llYXI+PElE
+VGV4dD5UaGUgZXllcyBoYXZlIGl0OiB0aGUgbmV1cm9ldGhvbG9neSwgZnVuY3Rpb24gYW5kIGV2
+b2x1dGlvbiBvZiBzb2NpYWwgZ2F6ZTwvSURUZXh0PjxEaXNwbGF5VGV4dD4oRW1lcnkpPC9EaXNw
+bGF5VGV4dD48cmVjb3JkPjxkYXRlcz48cHViLWRhdGVzPjxkYXRlPkF1ZzwvZGF0ZT48L3B1Yi1k
+YXRlcz48eWVhcj4yMDAwPC95ZWFyPjwvZGF0ZXM+PGtleXdvcmRzPjxrZXl3b3JkPmFteWdkYWxh
+PC9rZXl3b3JkPjxrZXl3b3JkPmF1dGlzbTwva2V5d29yZD48a2V5d29yZD5lbW90aW9uPC9rZXl3
+b3JkPjxrZXl3b3JkPmV2b2x1dGlvbjwva2V5d29yZD48a2V5d29yZD5leWUgY29udGFjdDwva2V5
+d29yZD48a2V5d29yZD5leWUgZ2F6ZTwva2V5d29yZD48a2V5d29yZD5mYWNlPC9rZXl3b3JkPjxr
+ZXl3b3JkPmdhemUtZm9sbG93aW5nPC9rZXl3b3JkPjxrZXl3b3JkPmpvaW50IGF0dGVudGlvbjwv
+a2V5d29yZD48a2V5d29yZD5uZXVyb3BoeXNpb2xvZ3k8L2tleXdvcmQ+PGtleXdvcmQ+c29jaWFs
+IGNvZ25pdGlvbjwva2V5d29yZD48a2V5d29yZD50ZW1wb3JhbCBjb3J0ZXg8L2tleXdvcmQ+PGtl
+eXdvcmQ+dGhlb3J5IG9mIG1pbmQ8L2tleXdvcmQ+PGtleXdvcmQ+am9pbnQgdmlzdWFsLWF0dGVu
+dGlvbjwva2V5d29yZD48a2V5d29yZD5jaGltcGFuemVlcyBwYW4tdHJvZ2xvZHl0ZXM8L2tleXdv
+cmQ+PGtleXdvcmQ+c3VwZXJpb3IgdGVtcG9yYWwgc3VsY3VzPC9rZXl3b3JkPjxrZXl3b3JkPmV4
+cGVyaW1lbnRlci1naXZlbiBjdWVzPC9rZXl3b3JkPjxrZXl3b3JkPm9iamVjdC1jaG9pY2UgdGFz
+azwva2V5d29yZD48a2V5d29yZD5vcmFuZ3V0YW5zIHBvbmdvLXB5Z21hZXVzPC9rZXl3b3JkPjxr
+ZXl3b3JkPmNoaWxkcmVuIGhvbW8tc2FwaWVuczwva2V5d29yZD48a2V5d29yZD5yaGVzdXMtbW9u
+a2V5czwva2V5d29yZD48a2V5d29yZD55b3VuZyBjaGltcGFuemVlczwva2V5d29yZD48a2V5d29y
+ZD5jdGVub3NhdXJhLXNpbWlsaXM8L2tleXdvcmQ+PC9rZXl3b3Jkcz48dXJscz48cmVsYXRlZC11
+cmxzPjx1cmw+Jmx0O0dvIHRvIElTSSZndDs6Ly9XT1M6MDAwMDg4OTU2NDAwMDAxPC91cmw+PC9y
+ZWxhdGVkLXVybHM+PC91cmxzPjxpc2JuPjAxNDktNzYzNDwvaXNibj48dGl0bGVzPjx0aXRsZT5U
+aGUgZXllcyBoYXZlIGl0OiB0aGUgbmV1cm9ldGhvbG9neSwgZnVuY3Rpb24gYW5kIGV2b2x1dGlv
+biBvZiBzb2NpYWwgZ2F6ZTwvdGl0bGU+PHNlY29uZGFyeS10aXRsZT5OZXVyb3NjaWVuY2UgYW5k
+IEJpb2JlaGF2aW9yYWwgUmV2aWV3czwvc2Vjb25kYXJ5LXRpdGxlPjxhbHQtdGl0bGU+TmV1cm9z
+Y2kgQmlvYmVoYXYgUjwvYWx0LXRpdGxlPjwvdGl0bGVzPjxwYWdlcz41ODEtNjA0PC9wYWdlcz48
+bnVtYmVyPjY8L251bWJlcj48Y29udHJpYnV0b3JzPjxhdXRob3JzPjxhdXRob3I+RW1lcnksIE4u
+IEouPC9hdXRob3I+PC9hdXRob3JzPjwvY29udHJpYnV0b3JzPjxsYW5ndWFnZT5FbmdsaXNoPC9s
+YW5ndWFnZT48YWRkZWQtZGF0ZSBmb3JtYXQ9InV0YyI+MTU4NTY2OTMzMjwvYWRkZWQtZGF0ZT48
+cmVmLXR5cGUgbmFtZT0iSm91cm5hbCBBcnRpY2xlIj4xNzwvcmVmLXR5cGU+PGF1dGgtYWRkcmVz
+cz5Vbml2IENhbGlmIERhdmlzLCBDdHIgTmV1cm9zY2ksIERlcHQgUHN5Y2hpYXQsIERhdmlzLCBD
+QSA5NTYxNiBVU0EmI3hEO1VuaXYgQ2FsaWYgRGF2aXMsIENhbGlmIFJlZyBQcmltYXRlIFJlcyBD
+dHIsIERhdmlzLCBDQSA5NTYxNiBVU0E8L2F1dGgtYWRkcmVzcz48cmVjLW51bWJlcj44MjwvcmVj
+LW51bWJlcj48bGFzdC11cGRhdGVkLWRhdGUgZm9ybWF0PSJ1dGMiPjE1ODU2NjkzMzI8L2xhc3Qt
+dXBkYXRlZC1kYXRlPjxhY2Nlc3Npb24tbnVtPldPUzowMDAwODg5NTY0MDAwMDE8L2FjY2Vzc2lv
+bi1udW0+PGVsZWN0cm9uaWMtcmVzb3VyY2UtbnVtPkRvaSAxMC4xMDE2L1MwMTQ5LTc2MzQoMDAp
+MDAwMjUtNzwvZWxlY3Ryb25pYy1yZXNvdXJjZS1udW0+PHZvbHVtZT4yNDwvdm9sdW1lPjwvcmVj
+b3JkPjwvQ2l0ZT48L0VuZE5vdGU+AG==
+</w:fldData>
+        </w:fldChar>
+      </w:r>
+      <w:r>
+        <w:instrText xml:space="preserve"> ADDIN EN.CITE.DATA </w:instrText>
+      </w:r>
+      <w:r>
+        <w:fldChar w:fldCharType="end"/>
+      </w:r>
+      <w:r>
+        <w:fldChar w:fldCharType="separate"/>
+      </w:r>
+      <w:r>
+        <w:rPr>
+          <w:noProof/>
+        </w:rPr>
+        <w:t>(Emery)</w:t>
+      </w:r>
+      <w:r>
+        <w:fldChar w:fldCharType="end"/>
+      </w:r>
+    </w:p>
+    <w:p>
+      <w:pPr>
+        <w:pStyle w:val="ListParagraph"/>
+        <w:numPr>
+          <w:ilvl w:val="1"/>
+          <w:numId w:val="1"/>
+        </w:numPr>
+      </w:pPr>
+      <w:r>
+        <w:t xml:space="preserve">Social relevance of direct gaze: </w:t>
+      </w:r>
+    </w:p>
+    <w:p>
+      <w:pPr>
+        <w:pStyle w:val="ListParagraph"/>
+        <w:numPr>
+          <w:ilvl w:val="2"/>
+          <w:numId w:val="1"/>
+        </w:numPr>
+      </w:pPr>
+      <w:r>
+        <w:t>predation &amp; likelihood of individuals to approach and engage others.</w:t>
+      </w:r>
+    </w:p>
+    <w:p>
+      <w:pPr>
+        <w:pStyle w:val="ListParagraph"/>
+        <w:numPr>
+          <w:ilvl w:val="2"/>
+          <w:numId w:val="1"/>
+        </w:numPr>
+      </w:pPr>
+      <w:r>
+        <w:t xml:space="preserve">Shared mental states &amp; </w:t>
+      </w:r>
+      <w:r>
+        <w:t>constrains</w:t>
+      </w:r>
+      <w:r>
+        <w:t xml:space="preserve"> what information is relevant in the visual field </w:t>
+      </w:r>
+      <w:r>
+        <w:fldChar w:fldCharType="begin"/>
+      </w:r>
+      <w:r>
+        <w:instrText xml:space="preserve"> ADDIN EN.CITE &lt;EndNote&gt;&lt;Cite&gt;&lt;Author&gt;Shepherd&lt;/Author&gt;&lt;Year&gt;2010&lt;/Year&gt;&lt;IDText&gt;Following gaze: gaze-following behavior as a window into social cognition&lt;/IDText&gt;&lt;DisplayText&gt;(Shepherd)&lt;/DisplayText&gt;&lt;record&gt;&lt;keywords&gt;&lt;keyword&gt;attention&lt;/keyword&gt;&lt;keyword&gt;joint attention&lt;/keyword&gt;&lt;keyword&gt;orienting&lt;/keyword&gt;&lt;keyword&gt;shared attention&lt;/keyword&gt;&lt;keyword&gt;social attention&lt;/keyword&gt;&lt;keyword&gt;theory of mind&lt;/keyword&gt;&lt;/keywords&gt;&lt;urls&gt;&lt;related-urls&gt;&lt;url&gt;https://www.ncbi.nlm.nih.gov/pubmed/20428494&lt;/url&gt;&lt;/related-urls&gt;&lt;/urls&gt;&lt;isbn&gt;1662-5145 (Electronic)&amp;#xD;1662-5145 (Linking)&lt;/isbn&gt;&lt;custom2&gt;PMC2859805&lt;/custom2&gt;&lt;titles&gt;&lt;title&gt;Following gaze: gaze-following behavior as a window into social cognition&lt;/title&gt;&lt;secondary-title&gt;Front Integr Neurosci&lt;/secondary-title&gt;&lt;/titles&gt;&lt;pages&gt;5&lt;/pages&gt;&lt;contributors&gt;&lt;authors&gt;&lt;author&gt;Shepherd, S. V.&lt;/author&gt;&lt;/authors&gt;&lt;/contributors&gt;&lt;edition&gt;2010/04/30&lt;/edition&gt;&lt;added-date format="utc"&gt;1585664448&lt;/added-date&gt;&lt;ref-type name="Journal Article"&gt;17&lt;/ref-type&gt;&lt;auth-address&gt;Neuroscience Institute, Princeton University Princeton, NJ, USA.&lt;/auth-address&gt;&lt;dates&gt;&lt;year&gt;2010&lt;/year&gt;&lt;/dates&gt;&lt;rec-number&gt;77&lt;/rec-number&gt;&lt;last-updated-date format="utc"&gt;1585664448&lt;/last-updated-date&gt;&lt;accession-num&gt;20428494&lt;/accession-num&gt;&lt;electronic-resource-num&gt;10.3389/fnint.2010.00005&lt;/electronic-resource-num&gt;&lt;volume&gt;4&lt;/volume&gt;&lt;/record&gt;&lt;/Cite&gt;&lt;/EndNote&gt;</w:instrText>
+      </w:r>
+      <w:r>
+        <w:fldChar w:fldCharType="separate"/>
+      </w:r>
+      <w:r>
+        <w:rPr>
+          <w:noProof/>
+        </w:rPr>
+        <w:t>(Shepherd)</w:t>
+      </w:r>
+      <w:r>
+        <w:fldChar w:fldCharType="end"/>
+      </w:r>
+      <w:r>
+        <w:t xml:space="preserve">; visuospatial attention </w:t>
+      </w:r>
+      <w:r>
+        <w:fldChar w:fldCharType="begin"/>
+      </w:r>
+      <w:r>
+        <w:instrText xml:space="preserve"> ADDIN EN.CITE &lt;EndNote&gt;&lt;Cite&gt;&lt;Author&gt;Senju&lt;/Author&gt;&lt;Year&gt;2005&lt;/Year&gt;&lt;IDText&gt;Direct gaze captures visuospatial attention&lt;/IDText&gt;&lt;DisplayText&gt;(Senju and Hasegawa)&lt;/DisplayText&gt;&lt;record&gt;&lt;dates&gt;&lt;pub-dates&gt;&lt;date&gt;Jan&lt;/date&gt;&lt;/pub-dates&gt;&lt;year&gt;2005&lt;/year&gt;&lt;/dates&gt;&lt;keywords&gt;&lt;keyword&gt;face processing impairments&lt;/keyword&gt;&lt;keyword&gt;eye contact&lt;/keyword&gt;&lt;keyword&gt;visual-attention&lt;/keyword&gt;&lt;keyword&gt;facial expressions&lt;/keyword&gt;&lt;keyword&gt;unique morphology&lt;/keyword&gt;&lt;keyword&gt;viewing eye&lt;/keyword&gt;&lt;keyword&gt;perception&lt;/keyword&gt;&lt;keyword&gt;humans&lt;/keyword&gt;&lt;keyword&gt;shifts&lt;/keyword&gt;&lt;keyword&gt;brain&lt;/keyword&gt;&lt;/keywords&gt;&lt;urls&gt;&lt;related-urls&gt;&lt;url&gt;&amp;lt;Go to ISI&amp;gt;://WOS:000227473500008&lt;/url&gt;&lt;/related-urls&gt;&lt;/urls&gt;&lt;isbn&gt;1350-6285&lt;/isbn&gt;&lt;titles&gt;&lt;title&gt;Direct gaze captures visuospatial attention&lt;/title&gt;&lt;secondary-title&gt;Visual Cognition&lt;/secondary-title&gt;&lt;alt-title&gt;Vis Cogn&lt;/alt-title&gt;&lt;/titles&gt;&lt;pages&gt;127-144&lt;/pages&gt;&lt;number&gt;1&lt;/number&gt;&lt;contributors&gt;&lt;authors&gt;&lt;author&gt;Senju, A.&lt;/author&gt;&lt;author&gt;Hasegawa, T.&lt;/author&gt;&lt;/authors&gt;&lt;/contributors&gt;&lt;language&gt;English&lt;/language&gt;&lt;added-date format="utc"&gt;1585665731&lt;/added-date&gt;&lt;ref-type name="Journal Article"&gt;17&lt;/ref-type&gt;&lt;auth-address&gt;Univ Tokyo, Dept Cognit &amp;amp; Behav Sci, Grad Sch Arts &amp;amp; Sci, Meguro Ku, Tokyo 1538902, Japan&lt;/auth-address&gt;&lt;rec-number&gt;78&lt;/rec-number&gt;&lt;last-updated-date format="utc"&gt;1585665731&lt;/last-updated-date&gt;&lt;accession-num&gt;WOS:000227473500008&lt;/accession-num&gt;&lt;electronic-resource-num&gt;10.1080/13506280444000157&lt;/electronic-resource-num&gt;&lt;volume&gt;12&lt;/volume&gt;&lt;/record&gt;&lt;/Cite&gt;&lt;/EndNote&gt;</w:instrText>
+      </w:r>
+      <w:r>
+        <w:fldChar w:fldCharType="separate"/>
+      </w:r>
+      <w:r>
+        <w:rPr>
+          <w:noProof/>
+        </w:rPr>
+        <w:t>(Senju and Hasegawa)</w:t>
+      </w:r>
+      <w:r>
+        <w:fldChar w:fldCharType="end"/>
+      </w:r>
+    </w:p>
+    <w:p>
+      <w:pPr>
+        <w:pStyle w:val="ListParagraph"/>
+        <w:numPr>
+          <w:ilvl w:val="0"/>
+          <w:numId w:val="1"/>
+        </w:numPr>
+      </w:pPr>
+      <w:r>
+        <w:t>(</w:t>
+      </w:r>
+      <w:r>
+        <w:t>2</w:t>
+      </w:r>
+      <w:r>
+        <w:t xml:space="preserve">) </w:t>
+      </w:r>
+      <w:r>
+        <w:t xml:space="preserve">Crowd gaze: </w:t>
+      </w:r>
+    </w:p>
+    <w:p>
+      <w:pPr>
+        <w:pStyle w:val="ListParagraph"/>
+        <w:numPr>
+          <w:ilvl w:val="1"/>
+          <w:numId w:val="1"/>
+        </w:numPr>
+      </w:pPr>
+      <w:r>
+        <w:t xml:space="preserve">Visual system can extract the collective gaze information efficiently from a crowd of faces as a summary of the crowd’s attention </w:t>
+      </w:r>
+      <w:r>
+        <w:fldChar w:fldCharType="begin"/>
+      </w:r>
+      <w:r>
+        <w:instrText xml:space="preserve"> ADDIN EN.CITE &lt;EndNote&gt;&lt;Cite&gt;&lt;Author&gt;Roberts&lt;/Author&gt;&lt;Year&gt;2019&lt;/Year&gt;&lt;IDText&gt;Elucidating the Neural Representation and the Processing Dynamics of Face Ensembles&lt;/IDText&gt;&lt;DisplayText&gt;(Roberts et al.)&lt;/DisplayText&gt;&lt;record&gt;&lt;dates&gt;&lt;pub-dates&gt;&lt;date&gt;Sep&lt;/date&gt;&lt;/pub-dates&gt;&lt;year&gt;2019&lt;/year&gt;&lt;/dates&gt;&lt;keywords&gt;&lt;keyword&gt;face perception&lt;/keyword&gt;&lt;keyword&gt;multivariate analysis&lt;/keyword&gt;&lt;keyword&gt;neural decoding&lt;/keyword&gt;&lt;keyword&gt;visual ensembles&lt;/keyword&gt;&lt;/keywords&gt;&lt;urls&gt;&lt;related-urls&gt;&lt;url&gt;https://www.ncbi.nlm.nih.gov/pubmed/31413074&lt;/url&gt;&lt;/related-urls&gt;&lt;/urls&gt;&lt;isbn&gt;1529-2401&lt;/isbn&gt;&lt;custom2&gt;PMC6764198&lt;/custom2&gt;&lt;titles&gt;&lt;title&gt;Elucidating the Neural Representation and the Processing Dynamics of Face Ensembles&lt;/title&gt;&lt;secondary-title&gt;J Neurosci&lt;/secondary-title&gt;&lt;/titles&gt;&lt;pages&gt;7737-7747&lt;/pages&gt;&lt;number&gt;39&lt;/number&gt;&lt;contributors&gt;&lt;authors&gt;&lt;author&gt;Roberts, T.&lt;/author&gt;&lt;author&gt;Cant, J. S.&lt;/author&gt;&lt;author&gt;Nestor, A.&lt;/author&gt;&lt;/authors&gt;&lt;/contributors&gt;&lt;edition&gt;2019/08/14&lt;/edition&gt;&lt;language&gt;eng&lt;/language&gt;&lt;added-date format="utc"&gt;1576260297&lt;/added-date&gt;&lt;ref-type name="Journal Article"&gt;17&lt;/ref-type&gt;&lt;rec-number&gt;44&lt;/rec-number&gt;&lt;last-updated-date format="utc"&gt;1576260297&lt;/last-updated-date&gt;&lt;accession-num&gt;31413074&lt;/accession-num&gt;&lt;electronic-resource-num&gt;10.1523/JNEUROSCI.0471-19.2019&lt;/electronic-resource-num&gt;&lt;volume&gt;39&lt;/volume&gt;&lt;/record&gt;&lt;/Cite&gt;&lt;/EndNote&gt;</w:instrText>
+      </w:r>
+      <w:r>
+        <w:fldChar w:fldCharType="separate"/>
+      </w:r>
+      <w:r>
+        <w:rPr>
+          <w:noProof/>
+        </w:rPr>
+        <w:t>(Roberts et al.)</w:t>
+      </w:r>
+      <w:r>
+        <w:fldChar w:fldCharType="end"/>
+      </w:r>
+    </w:p>
+    <w:p>
+      <w:pPr>
+        <w:pStyle w:val="ListParagraph"/>
+        <w:numPr>
+          <w:ilvl w:val="1"/>
+          <w:numId w:val="1"/>
+        </w:numPr>
+      </w:pPr>
+      <w:r>
+        <w:t>Information gain is amplified with crowd</w:t>
+      </w:r>
+      <w:r>
+        <w:t xml:space="preserve"> (later saturates) -- </w:t>
+      </w:r>
+      <w:r>
+        <w:fldChar w:fldCharType="begin"/>
+      </w:r>
+      <w:r>
+        <w:instrText xml:space="preserve"> ADDIN EN.CITE &lt;EndNote&gt;&lt;Cite&gt;&lt;Author&gt;Gallup&lt;/Author&gt;&lt;Year&gt;2012&lt;/Year&gt;&lt;IDText&gt;Visual attention and the acquisition of information in human crowds&lt;/IDText&gt;&lt;DisplayText&gt;(Gallup et al.)&lt;/DisplayText&gt;&lt;record&gt;&lt;dates&gt;&lt;pub-dates&gt;&lt;date&gt;May 8&lt;/date&gt;&lt;/pub-dates&gt;&lt;year&gt;2012&lt;/year&gt;&lt;/dates&gt;&lt;keywords&gt;&lt;keyword&gt;behavioral contagion&lt;/keyword&gt;&lt;keyword&gt;joint visual attention&lt;/keyword&gt;&lt;keyword&gt;social influence&lt;/keyword&gt;&lt;keyword&gt;vigilance&lt;/keyword&gt;&lt;keyword&gt;collective behavior&lt;/keyword&gt;&lt;keyword&gt;decision-making&lt;/keyword&gt;&lt;keyword&gt;gaze&lt;/keyword&gt;&lt;keyword&gt;dynamics&lt;/keyword&gt;&lt;keyword&gt;size&lt;/keyword&gt;&lt;keyword&gt;movement&lt;/keyword&gt;&lt;keyword&gt;model&lt;/keyword&gt;&lt;keyword&gt;fish&lt;/keyword&gt;&lt;/keywords&gt;&lt;urls&gt;&lt;related-urls&gt;&lt;url&gt;&amp;lt;Go to ISI&amp;gt;://WOS:000304090600032&lt;/url&gt;&lt;/related-urls&gt;&lt;/urls&gt;&lt;isbn&gt;0027-8424&lt;/isbn&gt;&lt;titles&gt;&lt;title&gt;Visual attention and the acquisition of information in human crowds&lt;/title&gt;&lt;secondary-title&gt;Proceedings of the National Academy of Sciences of the United States of America&lt;/secondary-title&gt;&lt;alt-title&gt;P Natl Acad Sci USA&lt;/alt-title&gt;&lt;/titles&gt;&lt;pages&gt;7245-7250&lt;/pages&gt;&lt;number&gt;19&lt;/number&gt;&lt;contributors&gt;&lt;authors&gt;&lt;author&gt;Gallup, A. C.&lt;/author&gt;&lt;author&gt;Hale, J. J.&lt;/author&gt;&lt;author&gt;Sumpter, D. J. T.&lt;/author&gt;&lt;author&gt;Garnier, S.&lt;/author&gt;&lt;author&gt;Kacelnik, A.&lt;/author&gt;&lt;author&gt;Krebs, J. R.&lt;/author&gt;&lt;author&gt;Couzin, I. D.&lt;/author&gt;&lt;/authors&gt;&lt;/contributors&gt;&lt;language&gt;English&lt;/language&gt;&lt;added-date format="utc"&gt;1585671384&lt;/added-date&gt;&lt;ref-type name="Journal Article"&gt;17&lt;/ref-type&gt;&lt;auth-address&gt;Princeton Univ, Dept Ecol &amp;amp; Evolutionary Biol, Princeton, NJ 08544 USA&amp;#xD;Univ Oxford, Dept Zool, Oxford OX1 3PS, England&amp;#xD;Uppsala Univ, Dept Math, S-75106 Uppsala, Sweden&lt;/auth-address&gt;&lt;rec-number&gt;89&lt;/rec-number&gt;&lt;last-updated-date format="utc"&gt;1585671384&lt;/last-updated-date&gt;&lt;accession-num&gt;WOS:000304090600032&lt;/accession-num&gt;&lt;electronic-resource-num&gt;10.1073/pnas.1116141109&lt;/electronic-resource-num&gt;&lt;volume&gt;109&lt;/volume&gt;&lt;/record&gt;&lt;/Cite&gt;&lt;/EndNote&gt;</w:instrText>
+      </w:r>
+      <w:r>
+        <w:fldChar w:fldCharType="separate"/>
+      </w:r>
+      <w:r>
+        <w:rPr>
+          <w:noProof/>
+        </w:rPr>
+        <w:t>(Gallup et al.)</w:t>
+      </w:r>
+      <w:r>
+        <w:fldChar w:fldCharType="end"/>
+      </w:r>
+    </w:p>
+    <w:p>
+      <w:pPr>
+        <w:pStyle w:val="ListParagraph"/>
+        <w:numPr>
+          <w:ilvl w:val="1"/>
+          <w:numId w:val="1"/>
+        </w:numPr>
+      </w:pPr>
+      <w:r>
+        <w:t>E</w:t>
+      </w:r>
+      <w:r>
+        <w:t>nsemble encoding</w:t>
+      </w:r>
+      <w:r>
+        <w:t>:</w:t>
+      </w:r>
+      <w:r>
+        <w:t xml:space="preserve"> </w:t>
+      </w:r>
+      <w:r>
+        <w:fldChar w:fldCharType="begin"/>
+      </w:r>
+      <w:r>
+        <w:instrText xml:space="preserve"> ADDIN EN.CITE &lt;EndNote&gt;&lt;Cite&gt;&lt;Author&gt;Sweeny&lt;/Author&gt;&lt;Year&gt;2014&lt;/Year&gt;&lt;IDText&gt;Perceiving Crowd Attention: Ensemble Perception of a Crowd&amp;apos;s Gaze&lt;/IDText&gt;&lt;DisplayText&gt;(Sweeny and Whitney)&lt;/DisplayText&gt;&lt;record&gt;&lt;dates&gt;&lt;pub-dates&gt;&lt;date&gt;Oct&lt;/date&gt;&lt;/pub-dates&gt;&lt;year&gt;2014&lt;/year&gt;&lt;/dates&gt;&lt;keywords&gt;&lt;keyword&gt;ensemble coding&lt;/keyword&gt;&lt;keyword&gt;summary statistical perception&lt;/keyword&gt;&lt;keyword&gt;joint attention&lt;/keyword&gt;&lt;keyword&gt;eye gaze&lt;/keyword&gt;&lt;keyword&gt;social perception&lt;/keyword&gt;&lt;keyword&gt;face&lt;/keyword&gt;&lt;keyword&gt;looking&lt;/keyword&gt;&lt;keyword&gt;direction&lt;/keyword&gt;&lt;keyword&gt;features&lt;/keyword&gt;&lt;keyword&gt;behavior&lt;/keyword&gt;&lt;keyword&gt;sets&lt;/keyword&gt;&lt;keyword&gt;eye&lt;/keyword&gt;&lt;/keywords&gt;&lt;urls&gt;&lt;related-urls&gt;&lt;url&gt;&amp;lt;Go to ISI&amp;gt;://WOS:000343858200007&lt;/url&gt;&lt;/related-urls&gt;&lt;/urls&gt;&lt;isbn&gt;0956-7976&lt;/isbn&gt;&lt;titles&gt;&lt;title&gt;Perceiving Crowd Attention: Ensemble Perception of a Crowd&amp;apos;s Gaze&lt;/title&gt;&lt;secondary-title&gt;Psychological Science&lt;/secondary-title&gt;&lt;alt-title&gt;Psychol Sci&lt;/alt-title&gt;&lt;/titles&gt;&lt;pages&gt;1903-1913&lt;/pages&gt;&lt;number&gt;10&lt;/number&gt;&lt;contributors&gt;&lt;authors&gt;&lt;author&gt;Sweeny, T. D.&lt;/author&gt;&lt;author&gt;Whitney, D.&lt;/author&gt;&lt;/authors&gt;&lt;/contributors&gt;&lt;language&gt;English&lt;/language&gt;&lt;added-date format="utc"&gt;1585671152&lt;/added-date&gt;&lt;ref-type name="Journal Article"&gt;17&lt;/ref-type&gt;&lt;auth-address&gt;Univ Denver, Dept Psychol, Denver, CO 80210 USA&amp;#xD;Univ Calif Berkeley, Dept Psychol, Berkeley, CA 94720 USA&amp;#xD;Univ Calif Berkeley, Vis Sci Grp, Berkeley, CA 94720 USA&lt;/auth-address&gt;&lt;rec-number&gt;85&lt;/rec-number&gt;&lt;last-updated-date format="utc"&gt;1585671152&lt;/last-updated-date&gt;&lt;accession-num&gt;WOS:000343858200007&lt;/accession-num&gt;&lt;electronic-resource-num&gt;10.1177/0956797614544510&lt;/electronic-resource-num&gt;&lt;volume&gt;25&lt;/volume&gt;&lt;/record&gt;&lt;/Cite&gt;&lt;/EndNote&gt;</w:instrText>
+      </w:r>
+      <w:r>
+        <w:fldChar w:fldCharType="separate"/>
+      </w:r>
+      <w:r>
+        <w:rPr>
+          <w:noProof/>
+        </w:rPr>
+        <w:t>(Sweeny and Whitney)</w:t>
+      </w:r>
+      <w:r>
+        <w:fldChar w:fldCharType="end"/>
+      </w:r>
+    </w:p>
+    <w:p>
+      <w:pPr>
+        <w:pStyle w:val="ListParagraph"/>
+        <w:numPr>
+          <w:ilvl w:val="2"/>
+          <w:numId w:val="1"/>
+        </w:numPr>
+      </w:pPr>
+      <w:r>
+        <w:t xml:space="preserve">Ensemble encoding: averaged information, and the details of individuals are lost </w:t>
+      </w:r>
+    </w:p>
+    <w:p>
+      <w:pPr>
+        <w:pStyle w:val="EndNoteBibliography"/>
+      </w:pPr>
+    </w:p>
+    <w:p>
+      <w:pPr>
+        <w:pStyle w:val="ListParagraph"/>
+        <w:numPr>
+          <w:ilvl w:val="0"/>
+          <w:numId w:val="1"/>
+        </w:numPr>
+      </w:pPr>
+      <w:r>
+        <w:t>(</w:t>
+      </w:r>
+      <w:r>
+        <w:t>3</w:t>
+      </w:r>
+      <w:r>
+        <w:t>) Previous studies:</w:t>
+      </w:r>
+    </w:p>
+    <w:p>
+      <w:pPr>
+        <w:pStyle w:val="ListParagraph"/>
+        <w:numPr>
+          <w:ilvl w:val="1"/>
+          <w:numId w:val="1"/>
+        </w:numPr>
+      </w:pPr>
+      <w:r>
+        <w:t xml:space="preserve">Whitney </w:t>
+      </w:r>
+    </w:p>
+    <w:p>
+      <w:pPr>
+        <w:pStyle w:val="ListParagraph"/>
+        <w:numPr>
+          <w:ilvl w:val="2"/>
+          <w:numId w:val="1"/>
+        </w:numPr>
+      </w:pPr>
+      <w:r>
+        <w:t xml:space="preserve">Ensemble encoding: </w:t>
+      </w:r>
+      <w:r>
+        <w:t xml:space="preserve">estimate the full crowd gazing direction based on the average gaze direction of the subset instead of basing on single gaze direction </w:t>
+      </w:r>
+    </w:p>
+    <w:p>
+      <w:pPr>
+        <w:pStyle w:val="ListParagraph"/>
+        <w:numPr>
+          <w:ilvl w:val="2"/>
+          <w:numId w:val="1"/>
+        </w:numPr>
+      </w:pPr>
+      <w:r>
+        <w:t xml:space="preserve">Inverted face: reduced benefit gain from crowd gaze information </w:t>
+      </w:r>
+    </w:p>
+    <w:p>
+      <w:pPr>
+        <w:pStyle w:val="ListParagraph"/>
+        <w:numPr>
+          <w:ilvl w:val="2"/>
+          <w:numId w:val="1"/>
+        </w:numPr>
+      </w:pPr>
+      <w:r>
+        <w:t xml:space="preserve">Caveats: </w:t>
+      </w:r>
+    </w:p>
+    <w:p>
+      <w:pPr>
+        <w:pStyle w:val="ListParagraph"/>
+        <w:numPr>
+          <w:ilvl w:val="3"/>
+          <w:numId w:val="1"/>
+        </w:numPr>
+      </w:pPr>
+      <w:r>
+        <w:t xml:space="preserve">Did not answer how and when people utilize the cue to benefit social relevant tasks (e.g. visual search). </w:t>
+      </w:r>
+    </w:p>
+    <w:p>
+      <w:pPr>
+        <w:pStyle w:val="ListParagraph"/>
+        <w:numPr>
+          <w:ilvl w:val="3"/>
+          <w:numId w:val="1"/>
+        </w:numPr>
+      </w:pPr>
+      <w:r>
+        <w:t xml:space="preserve">Use caricature faces </w:t>
+      </w:r>
+      <w:r>
+        <w:t xml:space="preserve">-&gt; unnatural stimuli, limited gaze directions, small set of faces (Full = 4 faces) </w:t>
+      </w:r>
+    </w:p>
+    <w:p>
+      <w:pPr>
+        <w:pStyle w:val="ListParagraph"/>
+        <w:numPr>
+          <w:ilvl w:val="1"/>
+          <w:numId w:val="1"/>
+        </w:numPr>
+      </w:pPr>
+      <w:r>
+        <w:t>Sun</w:t>
+      </w:r>
+    </w:p>
+    <w:p>
+      <w:pPr>
+        <w:pStyle w:val="ListParagraph"/>
+        <w:numPr>
+          <w:ilvl w:val="2"/>
+          <w:numId w:val="1"/>
+        </w:numPr>
+      </w:pPr>
+      <w:r>
+        <w:t xml:space="preserve">People follow the gaze of the majority </w:t>
+      </w:r>
+      <w:r>
+        <w:t xml:space="preserve"> </w:t>
+      </w:r>
+    </w:p>
+    <w:p>
+      <w:pPr>
+        <w:pStyle w:val="ListParagraph"/>
+        <w:numPr>
+          <w:ilvl w:val="2"/>
+          <w:numId w:val="1"/>
+        </w:numPr>
+      </w:pPr>
+      <w:r>
+        <w:t xml:space="preserve">Caveats: </w:t>
+      </w:r>
+    </w:p>
+    <w:p>
+      <w:pPr>
+        <w:pStyle w:val="ListParagraph"/>
+        <w:numPr>
+          <w:ilvl w:val="3"/>
+          <w:numId w:val="1"/>
+        </w:numPr>
+      </w:pPr>
+      <w:r>
+        <w:t xml:space="preserve">Head rotations may influence the response </w:t>
+      </w:r>
+    </w:p>
+    <w:p>
+      <w:pPr>
+        <w:pStyle w:val="ListParagraph"/>
+        <w:numPr>
+          <w:ilvl w:val="3"/>
+          <w:numId w:val="1"/>
+        </w:numPr>
+      </w:pPr>
+      <w:r>
+        <w:t xml:space="preserve">Though the stimuli were more naturalistic, did not answer how the cue is used in real-life like situations </w:t>
+      </w:r>
+    </w:p>
+    <w:p>
+      <w:pPr>
+        <w:pStyle w:val="EndNoteBibliography"/>
+      </w:pPr>
+    </w:p>
+    <w:p>
+      <w:pPr>
+        <w:pStyle w:val="ListParagraph"/>
+        <w:numPr>
+          <w:ilvl w:val="0"/>
+          <w:numId w:val="1"/>
+        </w:numPr>
+      </w:pPr>
+      <w:r>
+        <w:t>Questions:</w:t>
+      </w:r>
+    </w:p>
+    <w:p>
+      <w:pPr>
+        <w:pStyle w:val="ListParagraph"/>
+        <w:numPr>
+          <w:ilvl w:val="1"/>
+          <w:numId w:val="1"/>
+        </w:numPr>
+      </w:pPr>
+      <w:r>
+        <w:t>1) Do people benefit from utilizing the crowd gaze cue? If so, when</w:t>
+      </w:r>
+      <w:r>
+        <w:t xml:space="preserve"> and how</w:t>
+      </w:r>
+      <w:r>
+        <w:t xml:space="preserve"> the benefit is amplified?</w:t>
+      </w:r>
+    </w:p>
+    <w:p>
+      <w:pPr>
+        <w:pStyle w:val="ListParagraph"/>
+        <w:numPr>
+          <w:ilvl w:val="2"/>
+          <w:numId w:val="1"/>
+        </w:numPr>
+      </w:pPr>
+      <w:r>
+        <w:lastRenderedPageBreak/>
+        <w:t xml:space="preserve">Original upright experiment </w:t>
+      </w:r>
+    </w:p>
+    <w:p>
+      <w:pPr>
+        <w:pStyle w:val="ListParagraph"/>
+        <w:numPr>
+          <w:ilvl w:val="3"/>
+          <w:numId w:val="1"/>
+        </w:numPr>
+      </w:pPr>
+      <w:r>
+        <w:t xml:space="preserve">ASD with impaired facial social-relevant information processing </w:t>
+      </w:r>
+      <w:r>
+        <w:fldChar w:fldCharType="begin">
+          <w:fldData xml:space="preserve">PEVuZE5vdGU+PENpdGU+PEF1dGhvcj5IYWRqaWtoYW5pPC9BdXRob3I+PFllYXI+MjAwNDwvWWVh
+cj48SURUZXh0PkFjdGl2YXRpb24gb2YgdGhlIGZ1c2lmb3JtIGd5cnVzIHdoZW4gaW5kaXZpZHVh
+bHMgd2l0aCBhdXRpc20gc3BlY3RydW0gZGlzb3JkZXIgdmlldyBmYWNlczwvSURUZXh0PjxEaXNw
+bGF5VGV4dD4oQmVkZm9yZCBldCBhbC47IEhhZGppa2hhbmkgZXQgYWwuKTwvRGlzcGxheVRleHQ+
+PHJlY29yZD48ZGF0ZXM+PHB1Yi1kYXRlcz48ZGF0ZT5KdWw8L2RhdGU+PC9wdWItZGF0ZXM+PHll
+YXI+MjAwNDwveWVhcj48L2RhdGVzPjxrZXl3b3Jkcz48a2V5d29yZD5hdXRpc208L2tleXdvcmQ+
+PGtleXdvcmQ+YXNwZXJnZXIgZGlzb3JkZXI8L2tleXdvcmQ+PGtleXdvcmQ+ZmFjZSBwZXJjZXB0
+aW9uPC9rZXl3b3JkPjxrZXl3b3JkPmZ1c2lmb3JtIGd5cnVzPC9rZXl3b3JkPjxrZXl3b3JkPnZp
+c3VhbCBwcm9jZXNzaW5nPC9rZXl3b3JkPjxrZXl3b3JkPnBlcnZhc2l2ZSBkZXZlbG9wbWVudGFs
+IGRpc29yZGVyczwva2V5d29yZD48a2V5d29yZD5odW1hbiBleHRyYXN0cmlhdGUgY29ydGV4PC9r
+ZXl3b3JkPjxrZXl3b3JkPmh1bWFuIG5ldXJhbCBzeXN0ZW08L2tleXdvcmQ+PGtleXdvcmQ+ZmFj
+aWFsIGV4cHJlc3Npb25zPC9rZXl3b3JkPjxrZXl3b3JkPm9iamVjdCByZWNvZ25pdGlvbjwva2V5
+d29yZD48a2V5d29yZD5odW1hbiBicmFpbjwva2V5d29yZD48a2V5d29yZD5mdW5jdGlvbmFsIG5l
+dXJvYW5hdG9teTwva2V5d29yZD48a2V5d29yZD5jb29yZGluYXRlIHN5c3RlbTwva2V5d29yZD48
+a2V5d29yZD5jb3J0aWNhbCBzdXJmYWNlPC9rZXl3b3JkPjxrZXl3b3JkPmh1bWFuIGFteWdkYWxh
+PC9rZXl3b3JkPjwva2V5d29yZHM+PHVybHM+PHJlbGF0ZWQtdXJscz48dXJsPiZsdDtHbyB0byBJ
+U0kmZ3Q7Oi8vV09TOjAwMDIyMjQyMzIwMDAxMjwvdXJsPjwvcmVsYXRlZC11cmxzPjwvdXJscz48
+aXNibj4xMDUzLTgxMTk8L2lzYm4+PHRpdGxlcz48dGl0bGU+QWN0aXZhdGlvbiBvZiB0aGUgZnVz
+aWZvcm0gZ3lydXMgd2hlbiBpbmRpdmlkdWFscyB3aXRoIGF1dGlzbSBzcGVjdHJ1bSBkaXNvcmRl
+ciB2aWV3IGZhY2VzPC90aXRsZT48c2Vjb25kYXJ5LXRpdGxlPk5ldXJvaW1hZ2U8L3NlY29uZGFy
+eS10aXRsZT48YWx0LXRpdGxlPk5ldXJvaW1hZ2U8L2FsdC10aXRsZT48L3RpdGxlcz48cGFnZXM+
+MTE0MS0xMTUwPC9wYWdlcz48bnVtYmVyPjM8L251bWJlcj48Y29udHJpYnV0b3JzPjxhdXRob3Jz
+PjxhdXRob3I+SGFkamlraGFuaSwgTi48L2F1dGhvcj48YXV0aG9yPkpvc2VwaCwgUi4gTS48L2F1
+dGhvcj48YXV0aG9yPlNueWRlciwgSi48L2F1dGhvcj48YXV0aG9yPkNoYWJyaXMsIEMuIEYuPC9h
+dXRob3I+PGF1dGhvcj5DbGFyaywgSi48L2F1dGhvcj48YXV0aG9yPlN0ZWVsZSwgUy48L2F1dGhv
+cj48YXV0aG9yPk1jR3JhdGgsIEwuPC9hdXRob3I+PGF1dGhvcj5WYW5nZWwsIE0uPC9hdXRob3I+
+PGF1dGhvcj5BaGFyb24sIEkuPC9hdXRob3I+PGF1dGhvcj5GZWN6a28sIEUuPC9hdXRob3I+PGF1
+dGhvcj5IYXJyaXMsIEcuIEouPC9hdXRob3I+PGF1dGhvcj5UYWdlci1GbHVzYmVyZywgSC48L2F1
+dGhvcj48L2F1dGhvcnM+PC9jb250cmlidXRvcnM+PGxhbmd1YWdlPkVuZ2xpc2g8L2xhbmd1YWdl
+PjxhZGRlZC1kYXRlIGZvcm1hdD0idXRjIj4xNTg1NjczMjYwPC9hZGRlZC1kYXRlPjxyZWYtdHlw
+ZSBuYW1lPSJKb3VybmFsIEFydGljbGUiPjE3PC9yZWYtdHlwZT48YXV0aC1hZGRyZXNzPkhhcnZh
+cmQgVW5pdiwgQ3RyIEJpb21lZCBJbWFnaW5nLCBTY2ggTWVkLCBNYXNzYWNodXNldHRzIEdlbiBI
+b3NwLE1hcnRpbm9zIEN0ciBCaW9tZWQgSW1hZ2luLCBDaGFybGVzdG93biwgTUEgMDIxMjkgVVNB
+JiN4RDtCb3N0b24gVW5pdiwgU2NoIE1lZCwgRGVwdCBBbmF0ICZhbXA7IE5ldXJvYmlvbCwgQm9z
+dG9uLCBNQSAwMjEwOCBVU0EmI3hEO0hhcnZhcmQgVW5pdiwgRGVwdCBQc3ljaG9sLCBDYW1icmlk
+Z2UsIE1BIDAyMTM4IFVTQSYjeEQ7TWFzc2FjaHVzZXR0cyBHZW4gSG9zcCwgUmFkaW9sIENvbXAg
+QWlkZWQgRGlhZ25vc3QgTGFiLCBCb3N0b24sIE1BIDAyMTA4IFVTQTwvYXV0aC1hZGRyZXNzPjxy
+ZWMtbnVtYmVyPjkxPC9yZWMtbnVtYmVyPjxsYXN0LXVwZGF0ZWQtZGF0ZSBmb3JtYXQ9InV0YyI+
+MTU4NTY3MzI2MDwvbGFzdC11cGRhdGVkLWRhdGU+PGFjY2Vzc2lvbi1udW0+V09TOjAwMDIyMjQy
+MzIwMDAxMjwvYWNjZXNzaW9uLW51bT48ZWxlY3Ryb25pYy1yZXNvdXJjZS1udW0+RE9JIDEwLjEw
+MTYvai5uZXVyb2ltYWdlLjIwMDQuMDMuMDI1PC9lbGVjdHJvbmljLXJlc291cmNlLW51bT48dm9s
+dW1lPjIyPC92b2x1bWU+PC9yZWNvcmQ+PC9DaXRlPjxDaXRlPjxBdXRob3I+QmVkZm9yZDwvQXV0
+aG9yPjxZZWFyPjIwMTI8L1llYXI+PElEVGV4dD5QcmVjdXJzb3JzIHRvIFNvY2lhbCBhbmQgQ29t
+bXVuaWNhdGlvbiBEaWZmaWN1bHRpZXMgaW4gSW5mYW50cyBBdC1SaXNrIGZvciBBdXRpc206IEdh
+emUgRm9sbG93aW5nIGFuZCBBdHRlbnRpb25hbCBFbmdhZ2VtZW50PC9JRFRleHQ+PHJlY29yZD48
+ZGF0ZXM+PHB1Yi1kYXRlcz48ZGF0ZT5PY3Q8L2RhdGU+PC9wdWItZGF0ZXM+PHllYXI+MjAxMjwv
+eWVhcj48L2RhdGVzPjxrZXl3b3Jkcz48a2V5d29yZD5hdXRpc208L2tleXdvcmQ+PGtleXdvcmQ+
+YXQtcmlzayBzaWJsaW5nczwva2V5d29yZD48a2V5d29yZD5icm9hZGVyIGF1dGlzbSBwaGVub3R5
+cGU8L2tleXdvcmQ+PGtleXdvcmQ+am9pbnQgYXR0ZW50aW9uPC9rZXl3b3JkPjxrZXl3b3JkPmdh
+emUgZm9sbG93aW5nPC9rZXl3b3JkPjxrZXl3b3JkPmpvaW50IHZpc3VhbC1hdHRlbnRpb248L2tl
+eXdvcmQ+PGtleXdvcmQ+ZXllIGdhemU8L2tleXdvcmQ+PGtleXdvcmQ+Y2hpbGRyZW48L2tleXdv
+cmQ+PGtleXdvcmQ+c3BlY3RydW08L2tleXdvcmQ+PGtleXdvcmQ+bWVjaGFuaXNtczwva2V5d29y
+ZD48a2V5d29yZD5kaWFnbm9zaXM8L2tleXdvcmQ+PGtleXdvcmQ+c2libGluZ3M8L2tleXdvcmQ+
+PGtleXdvcmQ+c2Vuc2l0aXZpdHk8L2tleXdvcmQ+PGtleXdvcmQ+cHJldmFsZW5jZTwva2V5d29y
+ZD48a2V5d29yZD5wZXJjZXB0aW9uPC9rZXl3b3JkPjwva2V5d29yZHM+PHVybHM+PHJlbGF0ZWQt
+dXJscz48dXJsPiZsdDtHbyB0byBJU0kmZ3Q7Oi8vV09TOjAwMDMwOTEzMzYwMDAxNjwvdXJsPjwv
+cmVsYXRlZC11cmxzPjwvdXJscz48aXNibj4wMTYyLTMyNTc8L2lzYm4+PHRpdGxlcz48dGl0bGU+
+UHJlY3Vyc29ycyB0byBTb2NpYWwgYW5kIENvbW11bmljYXRpb24gRGlmZmljdWx0aWVzIGluIElu
+ZmFudHMgQXQtUmlzayBmb3IgQXV0aXNtOiBHYXplIEZvbGxvd2luZyBhbmQgQXR0ZW50aW9uYWwg
+RW5nYWdlbWVudDwvdGl0bGU+PHNlY29uZGFyeS10aXRsZT5Kb3VybmFsIG9mIEF1dGlzbSBhbmQg
+RGV2ZWxvcG1lbnRhbCBEaXNvcmRlcnM8L3NlY29uZGFyeS10aXRsZT48YWx0LXRpdGxlPkogQXV0
+aXNtIERldiBEaXNvcmQ8L2FsdC10aXRsZT48L3RpdGxlcz48cGFnZXM+MjIwOC0yMjE4PC9wYWdl
+cz48bnVtYmVyPjEwPC9udW1iZXI+PGNvbnRyaWJ1dG9ycz48YXV0aG9ycz48YXV0aG9yPkJlZGZv
+cmQsIFIuPC9hdXRob3I+PGF1dGhvcj5FbHNhYmJhZ2gsIE0uPC9hdXRob3I+PGF1dGhvcj5HbGln
+YSwgVC48L2F1dGhvcj48YXV0aG9yPlBpY2tsZXMsIEEuPC9hdXRob3I+PGF1dGhvcj5TZW5qdSwg
+QS48L2F1dGhvcj48YXV0aG9yPkNoYXJtYW4sIFQuPC9hdXRob3I+PGF1dGhvcj5Kb2huc29uLCBN
+LiBILjwvYXV0aG9yPjxhdXRob3I+QkFTSVMgVGVhbTwvYXV0aG9yPjwvYXV0aG9ycz48L2NvbnRy
+aWJ1dG9ycz48bGFuZ3VhZ2U+RW5nbGlzaDwvbGFuZ3VhZ2U+PGFkZGVkLWRhdGUgZm9ybWF0PSJ1
+dGMiPjE1ODU2NzMzNDc8L2FkZGVkLWRhdGU+PHJlZi10eXBlIG5hbWU9IkpvdXJuYWwgQXJ0aWNs
+ZSI+MTc8L3JlZi10eXBlPjxhdXRoLWFkZHJlc3M+VW5pdiBMb25kb24sIEN0ciBSZXMgQXV0aXNt
+ICZhbXA7IEVkdWMsIEluc3QgRWR1YywgTG9uZG9uIFdDMUggMEFBLCBFbmdsYW5kJiN4RDtVbml2
+IExvbmRvbiwgQ3RyIEJyYWluICZhbXA7IENvZ25pdCBEZXYsIExvbmRvbiBXQzFIIDBBQSwgRW5n
+bGFuZCYjeEQ7S2luZ3MgQ29sbCBMb25kb24sIEluc3QgUHN5Y2hpYXQsIExvbmRvbiBXQzJSIDJM
+UywgRW5nbGFuZDwvYXV0aC1hZGRyZXNzPjxyZWMtbnVtYmVyPjkyPC9yZWMtbnVtYmVyPjxsYXN0
+LXVwZGF0ZWQtZGF0ZSBmb3JtYXQ9InV0YyI+MTU4NTY3MzM0NzwvbGFzdC11cGRhdGVkLWRhdGU+
+PGFjY2Vzc2lvbi1udW0+V09TOjAwMDMwOTEzMzYwMDAxNjwvYWNjZXNzaW9uLW51bT48ZWxlY3Ry
+b25pYy1yZXNvdXJjZS1udW0+MTAuMTAwNy9zMTA4MDMtMDEyLTE0NTAteTwvZWxlY3Ryb25pYy1y
+ZXNvdXJjZS1udW0+PHZvbHVtZT40Mjwvdm9sdW1lPjwvcmVjb3JkPjwvQ2l0ZT48L0VuZE5vdGU+
+</w:fldData>
+        </w:fldChar>
+      </w:r>
+      <w:r>
+        <w:instrText xml:space="preserve"> ADDIN EN.CITE </w:instrText>
+      </w:r>
+      <w:r>
+        <w:fldChar w:fldCharType="begin">
+          <w:fldData xml:space="preserve">PEVuZE5vdGU+PENpdGU+PEF1dGhvcj5IYWRqaWtoYW5pPC9BdXRob3I+PFllYXI+MjAwNDwvWWVh
+cj48SURUZXh0PkFjdGl2YXRpb24gb2YgdGhlIGZ1c2lmb3JtIGd5cnVzIHdoZW4gaW5kaXZpZHVh
+bHMgd2l0aCBhdXRpc20gc3BlY3RydW0gZGlzb3JkZXIgdmlldyBmYWNlczwvSURUZXh0PjxEaXNw
+bGF5VGV4dD4oQmVkZm9yZCBldCBhbC47IEhhZGppa2hhbmkgZXQgYWwuKTwvRGlzcGxheVRleHQ+
+PHJlY29yZD48ZGF0ZXM+PHB1Yi1kYXRlcz48ZGF0ZT5KdWw8L2RhdGU+PC9wdWItZGF0ZXM+PHll
+YXI+MjAwNDwveWVhcj48L2RhdGVzPjxrZXl3b3Jkcz48a2V5d29yZD5hdXRpc208L2tleXdvcmQ+
+PGtleXdvcmQ+YXNwZXJnZXIgZGlzb3JkZXI8L2tleXdvcmQ+PGtleXdvcmQ+ZmFjZSBwZXJjZXB0
+aW9uPC9rZXl3b3JkPjxrZXl3b3JkPmZ1c2lmb3JtIGd5cnVzPC9rZXl3b3JkPjxrZXl3b3JkPnZp
+c3VhbCBwcm9jZXNzaW5nPC9rZXl3b3JkPjxrZXl3b3JkPnBlcnZhc2l2ZSBkZXZlbG9wbWVudGFs
+IGRpc29yZGVyczwva2V5d29yZD48a2V5d29yZD5odW1hbiBleHRyYXN0cmlhdGUgY29ydGV4PC9r
+ZXl3b3JkPjxrZXl3b3JkPmh1bWFuIG5ldXJhbCBzeXN0ZW08L2tleXdvcmQ+PGtleXdvcmQ+ZmFj
+aWFsIGV4cHJlc3Npb25zPC9rZXl3b3JkPjxrZXl3b3JkPm9iamVjdCByZWNvZ25pdGlvbjwva2V5
+d29yZD48a2V5d29yZD5odW1hbiBicmFpbjwva2V5d29yZD48a2V5d29yZD5mdW5jdGlvbmFsIG5l
+dXJvYW5hdG9teTwva2V5d29yZD48a2V5d29yZD5jb29yZGluYXRlIHN5c3RlbTwva2V5d29yZD48
+a2V5d29yZD5jb3J0aWNhbCBzdXJmYWNlPC9rZXl3b3JkPjxrZXl3b3JkPmh1bWFuIGFteWdkYWxh
+PC9rZXl3b3JkPjwva2V5d29yZHM+PHVybHM+PHJlbGF0ZWQtdXJscz48dXJsPiZsdDtHbyB0byBJ
+U0kmZ3Q7Oi8vV09TOjAwMDIyMjQyMzIwMDAxMjwvdXJsPjwvcmVsYXRlZC11cmxzPjwvdXJscz48
+aXNibj4xMDUzLTgxMTk8L2lzYm4+PHRpdGxlcz48dGl0bGU+QWN0aXZhdGlvbiBvZiB0aGUgZnVz
+aWZvcm0gZ3lydXMgd2hlbiBpbmRpdmlkdWFscyB3aXRoIGF1dGlzbSBzcGVjdHJ1bSBkaXNvcmRl
+ciB2aWV3IGZhY2VzPC90aXRsZT48c2Vjb25kYXJ5LXRpdGxlPk5ldXJvaW1hZ2U8L3NlY29uZGFy
+eS10aXRsZT48YWx0LXRpdGxlPk5ldXJvaW1hZ2U8L2FsdC10aXRsZT48L3RpdGxlcz48cGFnZXM+
+MTE0MS0xMTUwPC9wYWdlcz48bnVtYmVyPjM8L251bWJlcj48Y29udHJpYnV0b3JzPjxhdXRob3Jz
+PjxhdXRob3I+SGFkamlraGFuaSwgTi48L2F1dGhvcj48YXV0aG9yPkpvc2VwaCwgUi4gTS48L2F1
+dGhvcj48YXV0aG9yPlNueWRlciwgSi48L2F1dGhvcj48YXV0aG9yPkNoYWJyaXMsIEMuIEYuPC9h
+dXRob3I+PGF1dGhvcj5DbGFyaywgSi48L2F1dGhvcj48YXV0aG9yPlN0ZWVsZSwgUy48L2F1dGhv
+cj48YXV0aG9yPk1jR3JhdGgsIEwuPC9hdXRob3I+PGF1dGhvcj5WYW5nZWwsIE0uPC9hdXRob3I+
+PGF1dGhvcj5BaGFyb24sIEkuPC9hdXRob3I+PGF1dGhvcj5GZWN6a28sIEUuPC9hdXRob3I+PGF1
+dGhvcj5IYXJyaXMsIEcuIEouPC9hdXRob3I+PGF1dGhvcj5UYWdlci1GbHVzYmVyZywgSC48L2F1
+dGhvcj48L2F1dGhvcnM+PC9jb250cmlidXRvcnM+PGxhbmd1YWdlPkVuZ2xpc2g8L2xhbmd1YWdl
+PjxhZGRlZC1kYXRlIGZvcm1hdD0idXRjIj4xNTg1NjczMjYwPC9hZGRlZC1kYXRlPjxyZWYtdHlw
+ZSBuYW1lPSJKb3VybmFsIEFydGljbGUiPjE3PC9yZWYtdHlwZT48YXV0aC1hZGRyZXNzPkhhcnZh
+cmQgVW5pdiwgQ3RyIEJpb21lZCBJbWFnaW5nLCBTY2ggTWVkLCBNYXNzYWNodXNldHRzIEdlbiBI
+b3NwLE1hcnRpbm9zIEN0ciBCaW9tZWQgSW1hZ2luLCBDaGFybGVzdG93biwgTUEgMDIxMjkgVVNB
+JiN4RDtCb3N0b24gVW5pdiwgU2NoIE1lZCwgRGVwdCBBbmF0ICZhbXA7IE5ldXJvYmlvbCwgQm9z
+dG9uLCBNQSAwMjEwOCBVU0EmI3hEO0hhcnZhcmQgVW5pdiwgRGVwdCBQc3ljaG9sLCBDYW1icmlk
+Z2UsIE1BIDAyMTM4IFVTQSYjeEQ7TWFzc2FjaHVzZXR0cyBHZW4gSG9zcCwgUmFkaW9sIENvbXAg
+QWlkZWQgRGlhZ25vc3QgTGFiLCBCb3N0b24sIE1BIDAyMTA4IFVTQTwvYXV0aC1hZGRyZXNzPjxy
+ZWMtbnVtYmVyPjkxPC9yZWMtbnVtYmVyPjxsYXN0LXVwZGF0ZWQtZGF0ZSBmb3JtYXQ9InV0YyI+
+MTU4NTY3MzI2MDwvbGFzdC11cGRhdGVkLWRhdGU+PGFjY2Vzc2lvbi1udW0+V09TOjAwMDIyMjQy
+MzIwMDAxMjwvYWNjZXNzaW9uLW51bT48ZWxlY3Ryb25pYy1yZXNvdXJjZS1udW0+RE9JIDEwLjEw
+MTYvai5uZXVyb2ltYWdlLjIwMDQuMDMuMDI1PC9lbGVjdHJvbmljLXJlc291cmNlLW51bT48dm9s
+dW1lPjIyPC92b2x1bWU+PC9yZWNvcmQ+PC9DaXRlPjxDaXRlPjxBdXRob3I+QmVkZm9yZDwvQXV0
+aG9yPjxZZWFyPjIwMTI8L1llYXI+PElEVGV4dD5QcmVjdXJzb3JzIHRvIFNvY2lhbCBhbmQgQ29t
+bXVuaWNhdGlvbiBEaWZmaWN1bHRpZXMgaW4gSW5mYW50cyBBdC1SaXNrIGZvciBBdXRpc206IEdh
+emUgRm9sbG93aW5nIGFuZCBBdHRlbnRpb25hbCBFbmdhZ2VtZW50PC9JRFRleHQ+PHJlY29yZD48
+ZGF0ZXM+PHB1Yi1kYXRlcz48ZGF0ZT5PY3Q8L2RhdGU+PC9wdWItZGF0ZXM+PHllYXI+MjAxMjwv
+eWVhcj48L2RhdGVzPjxrZXl3b3Jkcz48a2V5d29yZD5hdXRpc208L2tleXdvcmQ+PGtleXdvcmQ+
+YXQtcmlzayBzaWJsaW5nczwva2V5d29yZD48a2V5d29yZD5icm9hZGVyIGF1dGlzbSBwaGVub3R5
+cGU8L2tleXdvcmQ+PGtleXdvcmQ+am9pbnQgYXR0ZW50aW9uPC9rZXl3b3JkPjxrZXl3b3JkPmdh
+emUgZm9sbG93aW5nPC9rZXl3b3JkPjxrZXl3b3JkPmpvaW50IHZpc3VhbC1hdHRlbnRpb248L2tl
+eXdvcmQ+PGtleXdvcmQ+ZXllIGdhemU8L2tleXdvcmQ+PGtleXdvcmQ+Y2hpbGRyZW48L2tleXdv
+cmQ+PGtleXdvcmQ+c3BlY3RydW08L2tleXdvcmQ+PGtleXdvcmQ+bWVjaGFuaXNtczwva2V5d29y
+ZD48a2V5d29yZD5kaWFnbm9zaXM8L2tleXdvcmQ+PGtleXdvcmQ+c2libGluZ3M8L2tleXdvcmQ+
+PGtleXdvcmQ+c2Vuc2l0aXZpdHk8L2tleXdvcmQ+PGtleXdvcmQ+cHJldmFsZW5jZTwva2V5d29y
+ZD48a2V5d29yZD5wZXJjZXB0aW9uPC9rZXl3b3JkPjwva2V5d29yZHM+PHVybHM+PHJlbGF0ZWQt
+dXJscz48dXJsPiZsdDtHbyB0byBJU0kmZ3Q7Oi8vV09TOjAwMDMwOTEzMzYwMDAxNjwvdXJsPjwv
+cmVsYXRlZC11cmxzPjwvdXJscz48aXNibj4wMTYyLTMyNTc8L2lzYm4+PHRpdGxlcz48dGl0bGU+
+UHJlY3Vyc29ycyB0byBTb2NpYWwgYW5kIENvbW11bmljYXRpb24gRGlmZmljdWx0aWVzIGluIElu
+ZmFudHMgQXQtUmlzayBmb3IgQXV0aXNtOiBHYXplIEZvbGxvd2luZyBhbmQgQXR0ZW50aW9uYWwg
+RW5nYWdlbWVudDwvdGl0bGU+PHNlY29uZGFyeS10aXRsZT5Kb3VybmFsIG9mIEF1dGlzbSBhbmQg
+RGV2ZWxvcG1lbnRhbCBEaXNvcmRlcnM8L3NlY29uZGFyeS10aXRsZT48YWx0LXRpdGxlPkogQXV0
+aXNtIERldiBEaXNvcmQ8L2FsdC10aXRsZT48L3RpdGxlcz48cGFnZXM+MjIwOC0yMjE4PC9wYWdl
+cz48bnVtYmVyPjEwPC9udW1iZXI+PGNvbnRyaWJ1dG9ycz48YXV0aG9ycz48YXV0aG9yPkJlZGZv
+cmQsIFIuPC9hdXRob3I+PGF1dGhvcj5FbHNhYmJhZ2gsIE0uPC9hdXRob3I+PGF1dGhvcj5HbGln
+YSwgVC48L2F1dGhvcj48YXV0aG9yPlBpY2tsZXMsIEEuPC9hdXRob3I+PGF1dGhvcj5TZW5qdSwg
+QS48L2F1dGhvcj48YXV0aG9yPkNoYXJtYW4sIFQuPC9hdXRob3I+PGF1dGhvcj5Kb2huc29uLCBN
+LiBILjwvYXV0aG9yPjxhdXRob3I+QkFTSVMgVGVhbTwvYXV0aG9yPjwvYXV0aG9ycz48L2NvbnRy
+aWJ1dG9ycz48bGFuZ3VhZ2U+RW5nbGlzaDwvbGFuZ3VhZ2U+PGFkZGVkLWRhdGUgZm9ybWF0PSJ1
+dGMiPjE1ODU2NzMzNDc8L2FkZGVkLWRhdGU+PHJlZi10eXBlIG5hbWU9IkpvdXJuYWwgQXJ0aWNs
+ZSI+MTc8L3JlZi10eXBlPjxhdXRoLWFkZHJlc3M+VW5pdiBMb25kb24sIEN0ciBSZXMgQXV0aXNt
+ICZhbXA7IEVkdWMsIEluc3QgRWR1YywgTG9uZG9uIFdDMUggMEFBLCBFbmdsYW5kJiN4RDtVbml2
+IExvbmRvbiwgQ3RyIEJyYWluICZhbXA7IENvZ25pdCBEZXYsIExvbmRvbiBXQzFIIDBBQSwgRW5n
+bGFuZCYjeEQ7S2luZ3MgQ29sbCBMb25kb24sIEluc3QgUHN5Y2hpYXQsIExvbmRvbiBXQzJSIDJM
+UywgRW5nbGFuZDwvYXV0aC1hZGRyZXNzPjxyZWMtbnVtYmVyPjkyPC9yZWMtbnVtYmVyPjxsYXN0
+LXVwZGF0ZWQtZGF0ZSBmb3JtYXQ9InV0YyI+MTU4NTY3MzM0NzwvbGFzdC11cGRhdGVkLWRhdGU+
+PGFjY2Vzc2lvbi1udW0+V09TOjAwMDMwOTEzMzYwMDAxNjwvYWNjZXNzaW9uLW51bT48ZWxlY3Ry
+b25pYy1yZXNvdXJjZS1udW0+MTAuMTAwNy9zMTA4MDMtMDEyLTE0NTAteTwvZWxlY3Ryb25pYy1y
+ZXNvdXJjZS1udW0+PHZvbHVtZT40Mjwvdm9sdW1lPjwvcmVjb3JkPjwvQ2l0ZT48L0VuZE5vdGU+
+</w:fldData>
+        </w:fldChar>
+      </w:r>
+      <w:r>
+        <w:instrText xml:space="preserve"> ADDIN EN.CITE.DATA </w:instrText>
+      </w:r>
+      <w:r>
+        <w:fldChar w:fldCharType="end"/>
+      </w:r>
+      <w:r>
+        <w:fldChar w:fldCharType="separate"/>
+      </w:r>
+      <w:r>
+        <w:rPr>
+          <w:noProof/>
+        </w:rPr>
+        <w:t>(Bedford et al.; Hadjikhani et al.)</w:t>
+      </w:r>
+      <w:r>
+        <w:fldChar w:fldCharType="end"/>
+      </w:r>
+      <w:r>
+        <w:t>:</w:t>
+      </w:r>
+    </w:p>
+    <w:p>
+      <w:pPr>
+        <w:pStyle w:val="ListParagraph"/>
+        <w:numPr>
+          <w:ilvl w:val="4"/>
+          <w:numId w:val="1"/>
+        </w:numPr>
+      </w:pPr>
+      <w:r>
+        <w:t xml:space="preserve">Whether the number of autistic traits predict the performance of the visual search? </w:t>
+      </w:r>
+    </w:p>
+    <w:p>
+      <w:pPr>
+        <w:pStyle w:val="ListParagraph"/>
+        <w:numPr>
+          <w:ilvl w:val="1"/>
+          <w:numId w:val="1"/>
+        </w:numPr>
+      </w:pPr>
+      <w:r>
+        <w:t xml:space="preserve">2) Is the social relevance critical in the crowd gaze cue? </w:t>
+      </w:r>
+      <w:r>
+        <w:t xml:space="preserve">Require higher-level processing? </w:t>
+      </w:r>
+    </w:p>
+    <w:p>
+      <w:pPr>
+        <w:pStyle w:val="ListParagraph"/>
+        <w:numPr>
+          <w:ilvl w:val="2"/>
+          <w:numId w:val="1"/>
+        </w:numPr>
+      </w:pPr>
+      <w:r>
+        <w:t xml:space="preserve">Inverted experiment </w:t>
+      </w:r>
+    </w:p>
+    <w:p>
+      <w:pPr>
+        <w:pStyle w:val="ListParagraph"/>
+        <w:numPr>
+          <w:ilvl w:val="3"/>
+          <w:numId w:val="1"/>
+        </w:numPr>
+      </w:pPr>
+      <w:r>
+        <w:t xml:space="preserve">The mechanism involves processing of faces </w:t>
+      </w:r>
+    </w:p>
+    <w:p>
+      <w:pPr>
+        <w:pStyle w:val="ListParagraph"/>
+        <w:numPr>
+          <w:ilvl w:val="3"/>
+          <w:numId w:val="1"/>
+        </w:numPr>
+      </w:pPr>
+      <w:r>
+        <w:t xml:space="preserve">Face inversion effect </w:t>
+      </w:r>
+    </w:p>
+    <w:p>
+      <w:pPr>
+        <w:pStyle w:val="ListParagraph"/>
+        <w:numPr>
+          <w:ilvl w:val="1"/>
+          <w:numId w:val="1"/>
+        </w:numPr>
+      </w:pPr>
+      <w:r>
+        <w:t xml:space="preserve">3) </w:t>
+      </w:r>
+      <w:r>
+        <w:t xml:space="preserve">Whether </w:t>
+      </w:r>
+      <w:r>
+        <w:t xml:space="preserve">crowd gaze primarily drives attention? </w:t>
+      </w:r>
+      <w:r>
+        <w:t>Does misleading crowd gaze interfere with visual search?</w:t>
+      </w:r>
+    </w:p>
+    <w:p>
+      <w:pPr>
+        <w:pStyle w:val="ListParagraph"/>
+        <w:numPr>
+          <w:ilvl w:val="2"/>
+          <w:numId w:val="1"/>
+        </w:numPr>
+      </w:pPr>
+      <w:r>
+        <w:t xml:space="preserve">Posner paradigm experiment </w:t>
+      </w:r>
+    </w:p>
+    <w:p>
+      <w:pPr>
+        <w:pStyle w:val="ListParagraph"/>
+        <w:numPr>
+          <w:ilvl w:val="1"/>
+          <w:numId w:val="1"/>
+        </w:numPr>
+      </w:pPr>
+      <w:r>
+        <w:t xml:space="preserve">4) </w:t>
+      </w:r>
+      <w:r>
+        <w:t xml:space="preserve">Is this behavior </w:t>
+      </w:r>
+      <w:r>
+        <w:t xml:space="preserve">reflexive/automatic? </w:t>
+      </w:r>
+    </w:p>
+    <w:p>
+      <w:pPr>
+        <w:pStyle w:val="ListParagraph"/>
+        <w:numPr>
+          <w:ilvl w:val="2"/>
+          <w:numId w:val="1"/>
+        </w:numPr>
+      </w:pPr>
+      <w:r>
+        <w:t xml:space="preserve">Stroop effect experiment </w:t>
+      </w:r>
+    </w:p>
+    <w:p>
+      <w:pPr>
+        <w:pStyle w:val="EndNoteBibliography"/>
+        <w:numPr>
+          <w:ilvl w:val="0"/>
+          <w:numId w:val="1"/>
+        </w:numPr>
+      </w:pPr>
+      <w:r>
+        <w:t>Predictions:</w:t>
+      </w:r>
+    </w:p>
+    <w:p>
+      <w:pPr>
+        <w:pStyle w:val="ListParagraph"/>
+        <w:numPr>
+          <w:ilvl w:val="1"/>
+          <w:numId w:val="1"/>
+        </w:numPr>
+      </w:pPr>
+      <w:r>
+        <w:t xml:space="preserve">1) </w:t>
+      </w:r>
+      <w:r>
+        <w:t>Crowd gaze cue is utilized by people to facilitate visual search and it is amplified with larger crowd size.</w:t>
+      </w:r>
+    </w:p>
+    <w:p>
+      <w:pPr>
+        <w:pStyle w:val="ListParagraph"/>
+        <w:numPr>
+          <w:ilvl w:val="1"/>
+          <w:numId w:val="1"/>
+        </w:numPr>
+      </w:pPr>
+      <w:r>
+        <w:t>2) Misleading crowd gaze information interferes with visual search—increase search time and reduces accuracy.</w:t>
+      </w:r>
+    </w:p>
+    <w:p>
+      <w:pPr>
+        <w:pStyle w:val="ListParagraph"/>
+        <w:numPr>
+          <w:ilvl w:val="1"/>
+          <w:numId w:val="1"/>
+        </w:numPr>
+      </w:pPr>
+      <w:r>
+        <w:t xml:space="preserve">3) The mechanism of utilizing crowd gaze cue involves the processing of faces explicitly  </w:t>
+      </w:r>
+    </w:p>
+    <w:p>
+      <w:pPr>
+        <w:pStyle w:val="ListParagraph"/>
+        <w:numPr>
+          <w:ilvl w:val="1"/>
+          <w:numId w:val="1"/>
+        </w:numPr>
+      </w:pPr>
+      <w:r>
+        <w:t xml:space="preserve">4) People are automatically exploiting the gaze cue when it is available in the crowd </w:t>
+      </w:r>
+    </w:p>
+    <w:p>
+      <w:pPr>
+        <w:pStyle w:val="ListParagraph"/>
+        <w:numPr>
+          <w:ilvl w:val="1"/>
+          <w:numId w:val="1"/>
+        </w:numPr>
+      </w:pPr>
+      <w:r>
+        <w:t>5) Individuals with higher AQ will benefit less from using the cue</w:t>
+      </w:r>
+    </w:p>
+    <w:p/>
+    <w:p/>
+    <w:p>
+      <w:pPr>
+        <w:rPr>
+          <w:b/>
+          <w:bCs/>
+          <w:u w:val="single"/>
+        </w:rPr>
+      </w:pPr>
+      <w:r>
+        <w:rPr>
+          <w:b/>
+          <w:bCs/>
+          <w:u w:val="single"/>
+        </w:rPr>
+        <w:t xml:space="preserve">Method </w:t>
+      </w:r>
+    </w:p>
+    <w:p>
+      <w:pPr>
+        <w:pStyle w:val="ListParagraph"/>
+        <w:numPr>
+          <w:ilvl w:val="0"/>
+          <w:numId w:val="1"/>
+        </w:numPr>
+      </w:pPr>
+      <w:r>
+        <w:t>Experiment tasks…</w:t>
+      </w:r>
+    </w:p>
+    <w:p>
+      <w:pPr>
+        <w:pStyle w:val="ListParagraph"/>
+        <w:numPr>
+          <w:ilvl w:val="0"/>
+          <w:numId w:val="1"/>
+        </w:numPr>
+      </w:pPr>
+      <w:r>
+        <w:t>Eye movement: Original, Inverted &amp; Posner experiments</w:t>
+      </w:r>
+    </w:p>
+    <w:p>
+      <w:pPr>
+        <w:pStyle w:val="ListParagraph"/>
+        <w:numPr>
+          <w:ilvl w:val="0"/>
+          <w:numId w:val="1"/>
+        </w:numPr>
+      </w:pPr>
+      <w:r>
+        <w:t xml:space="preserve">Post-experiment survey: all experiments </w:t>
+      </w:r>
+    </w:p>
+    <w:p>
+      <w:pPr>
+        <w:pStyle w:val="ListParagraph"/>
+        <w:numPr>
+          <w:ilvl w:val="0"/>
+          <w:numId w:val="1"/>
+        </w:numPr>
+      </w:pPr>
+      <w:r>
+        <w:t>AQ questionnaire: Original experiments</w:t>
+      </w:r>
+    </w:p>
+    <w:p/>
+    <w:p/>
+    <w:p>
+      <w:pPr>
+        <w:rPr>
+          <w:rFonts w:hint="eastAsia"/>
+          <w:b/>
+          <w:bCs/>
+          <w:u w:val="single"/>
+        </w:rPr>
+      </w:pPr>
+      <w:r>
+        <w:rPr>
+          <w:b/>
+          <w:bCs/>
+          <w:u w:val="single"/>
+        </w:rPr>
+        <w:t xml:space="preserve">Experiment Design </w:t>
+      </w:r>
+    </w:p>
+    <w:p>
+      <w:r>
+        <w:t>Experiment 1 – Original task</w:t>
+      </w:r>
+    </w:p>
+    <w:p>
+      <w:pPr>
+        <w:pStyle w:val="ListParagraph"/>
+        <w:numPr>
+          <w:ilvl w:val="0"/>
+          <w:numId w:val="1"/>
+        </w:numPr>
+      </w:pPr>
+      <w:r>
+        <w:t>N = 36 (22 with EM tracked)</w:t>
+      </w:r>
+    </w:p>
+    <w:p>
+      <w:pPr>
+        <w:pStyle w:val="ListParagraph"/>
+        <w:numPr>
+          <w:ilvl w:val="0"/>
+          <w:numId w:val="1"/>
+        </w:numPr>
+      </w:pPr>
+      <w:r>
+        <w:t>9 conditions = 3 coherence levels [0%, 50%, 100%] x 3 distractor sizes [2, 4, 8]</w:t>
+      </w:r>
+    </w:p>
+    <w:p>
+      <w:pPr>
+        <w:pStyle w:val="ListParagraph"/>
+        <w:numPr>
+          <w:ilvl w:val="0"/>
+          <w:numId w:val="1"/>
+        </w:numPr>
+      </w:pPr>
+      <w:r>
+        <w:t>Behavioral results: interaction between gaze coherence and the number of distractors, which indicates that people are able to pick up the gaze cue in the crowd and use it efficiently, and the benefit gain increase with larger crowd size. However, individuals with more autistic traits do not necessarily have longer search time.</w:t>
+      </w:r>
+    </w:p>
+    <w:p/>
+    <w:p/>
+    <w:p/>
+    <w:p/>
+    <w:p>
+      <w:r>
+        <w:t xml:space="preserve">*Task sequence of Experiment 2 &amp; 3 is counterbalanced </w:t>
+      </w:r>
+    </w:p>
+    <w:p>
+      <w:r>
+        <w:t>Experiment 2 – Inverted task</w:t>
+      </w:r>
+    </w:p>
+    <w:p>
+      <w:pPr>
+        <w:pStyle w:val="ListParagraph"/>
+        <w:numPr>
+          <w:ilvl w:val="0"/>
+          <w:numId w:val="1"/>
+        </w:numPr>
+      </w:pPr>
+      <w:r>
+        <w:t>N = 38 (both experiments)</w:t>
+      </w:r>
+    </w:p>
+    <w:p>
+      <w:pPr>
+        <w:pStyle w:val="ListParagraph"/>
+        <w:numPr>
+          <w:ilvl w:val="0"/>
+          <w:numId w:val="1"/>
+        </w:numPr>
+      </w:pPr>
+      <w:r>
+        <w:t xml:space="preserve">Inverted - </w:t>
+      </w:r>
+      <w:r>
+        <w:t>9 conditions = 3 coherence levels [0%, 50%, 100%] x 3 distractor sizes [2, 4, 8]</w:t>
+      </w:r>
+    </w:p>
+    <w:p>
+      <w:pPr>
+        <w:pStyle w:val="ListParagraph"/>
+        <w:numPr>
+          <w:ilvl w:val="0"/>
+          <w:numId w:val="1"/>
+        </w:numPr>
+      </w:pPr>
+      <w:r>
+        <w:t xml:space="preserve">450 trials </w:t>
+      </w:r>
+    </w:p>
+    <w:p>
+      <w:pPr>
+        <w:pStyle w:val="ListParagraph"/>
+        <w:numPr>
+          <w:ilvl w:val="0"/>
+          <w:numId w:val="1"/>
+        </w:numPr>
+      </w:pPr>
+      <w:r>
+        <w:t xml:space="preserve">Behavioral results: no interactions -&gt; standard upward face processing is needed to extract the crowd gaze </w:t>
+      </w:r>
+    </w:p>
+    <w:p/>
+    <w:p>
+      <w:r>
+        <w:t xml:space="preserve">Experiment 3 – Posner task </w:t>
+      </w:r>
+    </w:p>
+    <w:p>
+      <w:pPr>
+        <w:pStyle w:val="ListParagraph"/>
+        <w:numPr>
+          <w:ilvl w:val="0"/>
+          <w:numId w:val="1"/>
+        </w:numPr>
+      </w:pPr>
+      <w:r>
+        <w:t xml:space="preserve">N = 38 </w:t>
+      </w:r>
+    </w:p>
+    <w:p>
+      <w:pPr>
+        <w:pStyle w:val="ListParagraph"/>
+        <w:numPr>
+          <w:ilvl w:val="0"/>
+          <w:numId w:val="1"/>
+        </w:numPr>
+      </w:pPr>
+      <w:r>
+        <w:t xml:space="preserve">150 trials – </w:t>
+      </w:r>
+      <w:r>
+        <w:t>3 validity [Invalid, Valid, Neutral/Baseline]: 1:5:4</w:t>
+      </w:r>
+    </w:p>
+    <w:p>
+      <w:pPr>
+        <w:pStyle w:val="ListParagraph"/>
+        <w:numPr>
+          <w:ilvl w:val="0"/>
+          <w:numId w:val="1"/>
+        </w:numPr>
+      </w:pPr>
+      <w:r>
+        <w:t xml:space="preserve">Behavioral results:  </w:t>
+      </w:r>
+      <w:r>
+        <w:t xml:space="preserve">the validity of the cue influence people’s visual search performance. </w:t>
+      </w:r>
+    </w:p>
+    <w:p/>
+    <w:p/>
+    <w:p>
+      <w:r>
+        <w:t>*Another 8 participants</w:t>
+      </w:r>
+    </w:p>
+    <w:p>
+      <w:r>
+        <w:t>Experiment 4 – Stroop effect task</w:t>
+      </w:r>
+    </w:p>
+    <w:p>
+      <w:pPr>
+        <w:pStyle w:val="ListParagraph"/>
+        <w:numPr>
+          <w:ilvl w:val="0"/>
+          <w:numId w:val="1"/>
+        </w:numPr>
+      </w:pPr>
+      <w:r>
+        <w:t>N = 8</w:t>
+      </w:r>
+    </w:p>
+    <w:p>
+      <w:pPr>
+        <w:pStyle w:val="ListParagraph"/>
+        <w:numPr>
+          <w:ilvl w:val="0"/>
+          <w:numId w:val="1"/>
+        </w:numPr>
+      </w:pPr>
+      <w:r>
+        <w:t>300 trials – 3 congruence level [Incongruent, Congruent, Front-view/baseline] 1:1:1</w:t>
+      </w:r>
+    </w:p>
+    <w:p>
+      <w:pPr>
+        <w:pStyle w:val="ListParagraph"/>
+        <w:numPr>
+          <w:ilvl w:val="0"/>
+          <w:numId w:val="1"/>
+        </w:numPr>
+      </w:pPr>
+      <w:r>
+        <w:t xml:space="preserve">Behavioral results: the crowd gaze following is automatic </w:t>
+      </w:r>
+    </w:p>
+    <w:p>
+      <w:pPr>
+        <w:rPr>
+          <w:rFonts w:hint="eastAsia"/>
+        </w:rPr>
+      </w:pPr>
+    </w:p>
+    <w:p/>
+    <w:p/>
+    <w:p/>
+    <w:p/>
+    <w:p>
+      <w:r>
+        <w:t>Results</w:t>
+      </w:r>
+      <w:r>
+        <w:t>…</w:t>
+      </w:r>
+    </w:p>
+    <w:p/>
+    <w:p/>
+    <w:p/>
+    <w:p/>
+    <w:p>
+      <w:r>
+        <w:t xml:space="preserve">Discussion </w:t>
+      </w:r>
+    </w:p>
+    <w:p>
+      <w:pPr>
+        <w:pStyle w:val="ListParagraph"/>
+        <w:numPr>
+          <w:ilvl w:val="0"/>
+          <w:numId w:val="1"/>
+        </w:numPr>
+      </w:pPr>
+      <w:r>
+        <w:t xml:space="preserve">Require higher level processing -&gt; facial representation/recognition </w:t>
+      </w:r>
+    </w:p>
+    <w:p/>
+    <w:p/>
+    <w:p>
+      <w:r>
+        <w:t xml:space="preserve">Conclusion </w:t>
+      </w:r>
+    </w:p>
+    <w:p/>
+    <w:p/>
+    <w:p>
+      <w:r>
+        <w:t>References</w:t>
+      </w:r>
+    </w:p>
+    <w:p/>
+    <w:p>
+      <w:pPr>
+        <w:pStyle w:val="EndNoteBibliography"/>
+        <w:ind w:left="720" w:hanging="720"/>
+        <w:rPr>
+          <w:noProof/>
+        </w:rPr>
+      </w:pPr>
+      <w:r>
+        <w:fldChar w:fldCharType="begin"/>
+      </w:r>
+      <w:r>
+        <w:instrText xml:space="preserve"> ADDIN EN.REFLIST </w:instrText>
+      </w:r>
+      <w:r>
+        <w:fldChar w:fldCharType="separate"/>
+      </w:r>
+      <w:r>
+        <w:rPr>
+          <w:noProof/>
+        </w:rPr>
+        <w:t xml:space="preserve">Allison, T. et al. "Social Perception from Visual Cues: Role of the Sts Region." </w:t>
+      </w:r>
+      <w:r>
+        <w:rPr>
+          <w:i/>
+          <w:noProof/>
+        </w:rPr>
+        <w:t>Trends in Cognitive Sciences</w:t>
+      </w:r>
+      <w:r>
+        <w:rPr>
+          <w:noProof/>
+        </w:rPr>
+        <w:t>, vol. 4, no. 7, 2000, pp. 267-278, doi:Doi 10.1016/S1364-6613(00)01501-1.</w:t>
+      </w:r>
+    </w:p>
+    <w:p>
+      <w:pPr>
+        <w:pStyle w:val="EndNoteBibliography"/>
+        <w:ind w:left="720" w:hanging="720"/>
+        <w:rPr>
+          <w:noProof/>
+        </w:rPr>
+      </w:pPr>
+      <w:r>
+        <w:rPr>
+          <w:noProof/>
+        </w:rPr>
+        <w:t xml:space="preserve">Bedford, R. et al. "Precursors to Social and Communication Difficulties in Infants at-Risk for Autism: Gaze Following and Attentional Engagement." </w:t>
+      </w:r>
+      <w:r>
+        <w:rPr>
+          <w:i/>
+          <w:noProof/>
+        </w:rPr>
+        <w:t xml:space="preserve">Journal of Autism and </w:t>
+      </w:r>
+      <w:r>
+        <w:rPr>
+          <w:i/>
+          <w:noProof/>
+        </w:rPr>
+        <w:lastRenderedPageBreak/>
+        <w:t>Developmental Disorders</w:t>
+      </w:r>
+      <w:r>
+        <w:rPr>
+          <w:noProof/>
+        </w:rPr>
+        <w:t>, vol. 42, no. 10, 2012, pp. 2208-2218, doi:10.1007/s10803-012-1450-y.</w:t>
+      </w:r>
+    </w:p>
+    <w:p>
+      <w:pPr>
+        <w:pStyle w:val="EndNoteBibliography"/>
+        <w:ind w:left="720" w:hanging="720"/>
+        <w:rPr>
+          <w:noProof/>
+        </w:rPr>
+      </w:pPr>
+      <w:r>
+        <w:rPr>
+          <w:noProof/>
+        </w:rPr>
+        <w:t xml:space="preserve">Emery, N. J. "The Eyes Have It: The Neuroethology, Function and Evolution of Social Gaze." </w:t>
+      </w:r>
+      <w:r>
+        <w:rPr>
+          <w:i/>
+          <w:noProof/>
+        </w:rPr>
+        <w:t>Neuroscience and Biobehavioral Reviews</w:t>
+      </w:r>
+      <w:r>
+        <w:rPr>
+          <w:noProof/>
+        </w:rPr>
+        <w:t>, vol. 24, no. 6, 2000, pp. 581-604, doi:Doi 10.1016/S0149-7634(00)00025-7.</w:t>
+      </w:r>
+    </w:p>
+    <w:p>
+      <w:pPr>
+        <w:pStyle w:val="EndNoteBibliography"/>
+        <w:ind w:left="720" w:hanging="720"/>
+        <w:rPr>
+          <w:noProof/>
+        </w:rPr>
+      </w:pPr>
+      <w:r>
+        <w:rPr>
+          <w:noProof/>
+        </w:rPr>
+        <w:t xml:space="preserve">Gallup, A. C. et al. "Visual Attention and the Acquisition of Information in Human Crowds." </w:t>
+      </w:r>
+      <w:r>
+        <w:rPr>
+          <w:i/>
+          <w:noProof/>
+        </w:rPr>
+        <w:t>Proceedings of the National Academy of Sciences of the United States of America</w:t>
+      </w:r>
+      <w:r>
+        <w:rPr>
+          <w:noProof/>
+        </w:rPr>
+        <w:t>, vol. 109, no. 19, 2012, pp. 7245-7250, doi:10.1073/pnas.1116141109.</w:t>
+      </w:r>
+    </w:p>
+    <w:p>
+      <w:pPr>
+        <w:pStyle w:val="EndNoteBibliography"/>
+        <w:ind w:left="720" w:hanging="720"/>
+        <w:rPr>
+          <w:noProof/>
+        </w:rPr>
+      </w:pPr>
+      <w:r>
+        <w:rPr>
+          <w:noProof/>
+        </w:rPr>
+        <w:t xml:space="preserve">Hadjikhani, N. et al. "Activation of the Fusiform Gyrus When Individuals with Autism Spectrum Disorder View Faces." </w:t>
+      </w:r>
+      <w:r>
+        <w:rPr>
+          <w:i/>
+          <w:noProof/>
+        </w:rPr>
+        <w:t>Neuroimage</w:t>
+      </w:r>
+      <w:r>
+        <w:rPr>
+          <w:noProof/>
+        </w:rPr>
+        <w:t>, vol. 22, no. 3, 2004, pp. 1141-1150, doi:DOI 10.1016/j.neuroimage.2004.03.025.</w:t>
+      </w:r>
+    </w:p>
+    <w:p>
+      <w:pPr>
+        <w:pStyle w:val="EndNoteBibliography"/>
+        <w:ind w:left="720" w:hanging="720"/>
+        <w:rPr>
+          <w:noProof/>
+        </w:rPr>
+      </w:pPr>
+      <w:r>
+        <w:rPr>
+          <w:noProof/>
+        </w:rPr>
+        <w:t xml:space="preserve">Kano, F. and J. Call. "Cross-Species Variation in Gaze Following and Conspecific Preference among Great Apes, Human Infants and Adults." </w:t>
+      </w:r>
+      <w:r>
+        <w:rPr>
+          <w:i/>
+          <w:noProof/>
+        </w:rPr>
+        <w:t>Animal Behaviour</w:t>
+      </w:r>
+      <w:r>
+        <w:rPr>
+          <w:noProof/>
+        </w:rPr>
+        <w:t>, vol. 91, 2014, pp. 137-150, doi:10.1016/j.anbehav.2014.03.011.</w:t>
+      </w:r>
+    </w:p>
+    <w:p>
+      <w:pPr>
+        <w:pStyle w:val="EndNoteBibliography"/>
+        <w:ind w:left="720" w:hanging="720"/>
+        <w:rPr>
+          <w:noProof/>
+        </w:rPr>
+      </w:pPr>
+      <w:r>
+        <w:rPr>
+          <w:noProof/>
+        </w:rPr>
+        <w:t xml:space="preserve">Roberts, T. et al. "Elucidating the Neural Representation and the Processing Dynamics of Face Ensembles." </w:t>
+      </w:r>
+      <w:r>
+        <w:rPr>
+          <w:i/>
+          <w:noProof/>
+        </w:rPr>
+        <w:t>J Neurosci</w:t>
+      </w:r>
+      <w:r>
+        <w:rPr>
+          <w:noProof/>
+        </w:rPr>
+        <w:t>, vol. 39, no. 39, 2019, pp. 7737-7747, doi:10.1523/JNEUROSCI.0471-19.2019.</w:t>
+      </w:r>
+    </w:p>
+    <w:p>
+      <w:pPr>
+        <w:pStyle w:val="EndNoteBibliography"/>
+        <w:ind w:left="720" w:hanging="720"/>
+        <w:rPr>
+          <w:noProof/>
+        </w:rPr>
+      </w:pPr>
+      <w:r>
+        <w:rPr>
+          <w:noProof/>
+        </w:rPr>
+        <w:t xml:space="preserve">Senju, A. and T. Hasegawa. "Direct Gaze Captures Visuospatial Attention." </w:t>
+      </w:r>
+      <w:r>
+        <w:rPr>
+          <w:i/>
+          <w:noProof/>
+        </w:rPr>
+        <w:t>Visual Cognition</w:t>
+      </w:r>
+      <w:r>
+        <w:rPr>
+          <w:noProof/>
+        </w:rPr>
+        <w:t>, vol. 12, no. 1, 2005, pp. 127-144, doi:10.1080/13506280444000157.</w:t>
+      </w:r>
+    </w:p>
+    <w:p>
+      <w:pPr>
+        <w:pStyle w:val="EndNoteBibliography"/>
+        <w:ind w:left="720" w:hanging="720"/>
+        <w:rPr>
+          <w:noProof/>
+        </w:rPr>
+      </w:pPr>
+      <w:r>
+        <w:rPr>
+          <w:noProof/>
+        </w:rPr>
+        <w:t xml:space="preserve">Shepherd, S. V. "Following Gaze: Gaze-Following Behavior as a Window into Social Cognition." </w:t>
+      </w:r>
+      <w:r>
+        <w:rPr>
+          <w:i/>
+          <w:noProof/>
+        </w:rPr>
+        <w:t>Front Integr Neurosci</w:t>
+      </w:r>
+      <w:r>
+        <w:rPr>
+          <w:noProof/>
+        </w:rPr>
+        <w:t>, vol. 4, 2010, p. 5, doi:10.3389/fnint.2010.00005.</w:t>
+      </w:r>
+    </w:p>
+    <w:p>
+      <w:pPr>
+        <w:pStyle w:val="EndNoteBibliography"/>
+        <w:ind w:left="720" w:hanging="720"/>
+        <w:rPr>
+          <w:noProof/>
+        </w:rPr>
+      </w:pPr>
+      <w:r>
+        <w:rPr>
+          <w:noProof/>
+        </w:rPr>
+        <w:t xml:space="preserve">Sweeny, T. D. and D. Whitney. "Perceiving Crowd Attention: Ensemble Perception of a Crowd's Gaze." </w:t>
+      </w:r>
+      <w:r>
+        <w:rPr>
+          <w:i/>
+          <w:noProof/>
+        </w:rPr>
+        <w:t>Psychological Science</w:t>
+      </w:r>
+      <w:r>
+        <w:rPr>
+          <w:noProof/>
+        </w:rPr>
+        <w:t>, vol. 25, no. 10, 2014, pp. 1903-1913, doi:10.1177/0956797614544510.</w:t>
+      </w:r>
+    </w:p>
+    <w:p>
+      <w:pPr>
+        <w:pStyle w:val="EndNoteBibliography"/>
+        <w:ind w:left="720" w:hanging="720"/>
+        <w:rPr>
+          <w:noProof/>
+        </w:rPr>
+      </w:pPr>
+      <w:r>
+        <w:rPr>
+          <w:noProof/>
+        </w:rPr>
+        <w:t xml:space="preserve">Tomasello, M. et al. "Reliance on Head Versus Eyes in the Gaze Following of Great Apes and Human Infants: The Cooperative Eye Hypothesis." </w:t>
+      </w:r>
+      <w:r>
+        <w:rPr>
+          <w:i/>
+          <w:noProof/>
+        </w:rPr>
+        <w:t>Journal of Human Evolution</w:t>
+      </w:r>
+      <w:r>
+        <w:rPr>
+          <w:noProof/>
+        </w:rPr>
+        <w:t>, vol. 52, no. 3, 2007, pp. 314-320, doi:10.1016/j.jhevol.2006.10.001.</w:t>
+      </w:r>
+    </w:p>
+    <w:p>
+      <w:r>
+        <w:fldChar w:fldCharType="end"/>
+      </w:r>
     </w:p>
     <w:sectPr>
-      <w:headerReference w:type="even" r:id="rId6"/>
       <w:headerReference w:type="default" r:id="rId7"/>
-      <w:footerReference w:type="even" r:id="rId8"/>
-      <w:footerReference w:type="default" r:id="rId9"/>
-      <w:headerReference w:type="first" r:id="rId10"/>
-      <w:footerReference w:type="first" r:id="rId11"/>
       <w:pgSz w:w="12240" w:h="15840"/>
       <w:pgMar w:top="1440" w:right="1440" w:bottom="1440" w:left="1440" w:header="720" w:footer="720" w:gutter="0"/>
       <w:cols w:space="720"/>
@@ -41,36 +1926,6 @@
 </w:endnotes>
 </file>
 
-<file path=word/footer1.xml><?xml version="1.0" encoding="utf-8"?>
-<w:ftr xmlns:wpc="http://schemas.microsoft.com/office/word/2010/wordprocessingCanvas" xmlns:cx="http://schemas.microsoft.com/office/drawing/2014/chartex" xmlns:cx1="http://schemas.microsoft.com/office/drawing/2015/9/8/chartex" xmlns:cx2="http://schemas.microsoft.com/office/drawing/2015/10/21/chartex" xmlns:cx3="http://schemas.microsoft.com/office/drawing/2016/5/9/chartex" xmlns:cx4="http://schemas.microsoft.com/office/drawing/2016/5/10/chartex" xmlns:cx5="http://schemas.microsoft.com/office/drawing/2016/5/11/chartex" xmlns:cx6="http://schemas.microsoft.com/office/drawing/2016/5/12/chartex" xmlns:cx7="http://schemas.microsoft.com/office/drawing/2016/5/13/chartex" xmlns:cx8="http://schemas.microsoft.com/office/drawing/2016/5/14/chartex" xmlns:mc="http://schemas.openxmlformats.org/markup-compatibility/2006" xmlns:aink="http://schemas.microsoft.com/office/drawing/2016/ink" xmlns:am3d="http://schemas.microsoft.com/office/drawing/2017/model3d" xmlns:o="urn:schemas-microsoft-com:office:office" xmlns:r="http://schemas.openxmlformats.org/officeDocument/2006/relationships" xmlns:m="http://schemas.openxmlformats.org/officeDocument/2006/math" xmlns:v="urn:schemas-microsoft-com:vml" xmlns:wp14="http://schemas.microsoft.com/office/word/2010/wordprocessingDrawing" xmlns:wp="http://schemas.openxmlformats.org/drawingml/2006/wordprocessingDrawing" xmlns:w10="urn:schemas-microsoft-com:office:word" xmlns:w="http://schemas.openxmlformats.org/wordprocessingml/2006/main" xmlns:w14="http://schemas.microsoft.com/office/word/2010/wordml" xmlns:w15="http://schemas.microsoft.com/office/word/2012/wordml" xmlns:w16cid="http://schemas.microsoft.com/office/word/2016/wordml/cid" xmlns:w16se="http://schemas.microsoft.com/office/word/2015/wordml/symex" xmlns:wpg="http://schemas.microsoft.com/office/word/2010/wordprocessingGroup" xmlns:wpi="http://schemas.microsoft.com/office/word/2010/wordprocessingInk" xmlns:wne="http://schemas.microsoft.com/office/word/2006/wordml" xmlns:wps="http://schemas.microsoft.com/office/word/2010/wordprocessingShape" mc:Ignorable="w14 w15 w16se w16cid wp14">
-  <w:p>
-    <w:pPr>
-      <w:pStyle w:val="Footer"/>
-    </w:pPr>
-  </w:p>
-</w:ftr>
-</file>
-
-<file path=word/footer2.xml><?xml version="1.0" encoding="utf-8"?>
-<w:ftr xmlns:wpc="http://schemas.microsoft.com/office/word/2010/wordprocessingCanvas" xmlns:cx="http://schemas.microsoft.com/office/drawing/2014/chartex" xmlns:cx1="http://schemas.microsoft.com/office/drawing/2015/9/8/chartex" xmlns:cx2="http://schemas.microsoft.com/office/drawing/2015/10/21/chartex" xmlns:cx3="http://schemas.microsoft.com/office/drawing/2016/5/9/chartex" xmlns:cx4="http://schemas.microsoft.com/office/drawing/2016/5/10/chartex" xmlns:cx5="http://schemas.microsoft.com/office/drawing/2016/5/11/chartex" xmlns:cx6="http://schemas.microsoft.com/office/drawing/2016/5/12/chartex" xmlns:cx7="http://schemas.microsoft.com/office/drawing/2016/5/13/chartex" xmlns:cx8="http://schemas.microsoft.com/office/drawing/2016/5/14/chartex" xmlns:mc="http://schemas.openxmlformats.org/markup-compatibility/2006" xmlns:aink="http://schemas.microsoft.com/office/drawing/2016/ink" xmlns:am3d="http://schemas.microsoft.com/office/drawing/2017/model3d" xmlns:o="urn:schemas-microsoft-com:office:office" xmlns:r="http://schemas.openxmlformats.org/officeDocument/2006/relationships" xmlns:m="http://schemas.openxmlformats.org/officeDocument/2006/math" xmlns:v="urn:schemas-microsoft-com:vml" xmlns:wp14="http://schemas.microsoft.com/office/word/2010/wordprocessingDrawing" xmlns:wp="http://schemas.openxmlformats.org/drawingml/2006/wordprocessingDrawing" xmlns:w10="urn:schemas-microsoft-com:office:word" xmlns:w="http://schemas.openxmlformats.org/wordprocessingml/2006/main" xmlns:w14="http://schemas.microsoft.com/office/word/2010/wordml" xmlns:w15="http://schemas.microsoft.com/office/word/2012/wordml" xmlns:w16cid="http://schemas.microsoft.com/office/word/2016/wordml/cid" xmlns:w16se="http://schemas.microsoft.com/office/word/2015/wordml/symex" xmlns:wpg="http://schemas.microsoft.com/office/word/2010/wordprocessingGroup" xmlns:wpi="http://schemas.microsoft.com/office/word/2010/wordprocessingInk" xmlns:wne="http://schemas.microsoft.com/office/word/2006/wordml" xmlns:wps="http://schemas.microsoft.com/office/word/2010/wordprocessingShape" mc:Ignorable="w14 w15 w16se w16cid wp14">
-  <w:p>
-    <w:pPr>
-      <w:pStyle w:val="Footer"/>
-    </w:pPr>
-  </w:p>
-</w:ftr>
-</file>
-
-<file path=word/footer3.xml><?xml version="1.0" encoding="utf-8"?>
-<w:ftr xmlns:wpc="http://schemas.microsoft.com/office/word/2010/wordprocessingCanvas" xmlns:cx="http://schemas.microsoft.com/office/drawing/2014/chartex" xmlns:cx1="http://schemas.microsoft.com/office/drawing/2015/9/8/chartex" xmlns:cx2="http://schemas.microsoft.com/office/drawing/2015/10/21/chartex" xmlns:cx3="http://schemas.microsoft.com/office/drawing/2016/5/9/chartex" xmlns:cx4="http://schemas.microsoft.com/office/drawing/2016/5/10/chartex" xmlns:cx5="http://schemas.microsoft.com/office/drawing/2016/5/11/chartex" xmlns:cx6="http://schemas.microsoft.com/office/drawing/2016/5/12/chartex" xmlns:cx7="http://schemas.microsoft.com/office/drawing/2016/5/13/chartex" xmlns:cx8="http://schemas.microsoft.com/office/drawing/2016/5/14/chartex" xmlns:mc="http://schemas.openxmlformats.org/markup-compatibility/2006" xmlns:aink="http://schemas.microsoft.com/office/drawing/2016/ink" xmlns:am3d="http://schemas.microsoft.com/office/drawing/2017/model3d" xmlns:o="urn:schemas-microsoft-com:office:office" xmlns:r="http://schemas.openxmlformats.org/officeDocument/2006/relationships" xmlns:m="http://schemas.openxmlformats.org/officeDocument/2006/math" xmlns:v="urn:schemas-microsoft-com:vml" xmlns:wp14="http://schemas.microsoft.com/office/word/2010/wordprocessingDrawing" xmlns:wp="http://schemas.openxmlformats.org/drawingml/2006/wordprocessingDrawing" xmlns:w10="urn:schemas-microsoft-com:office:word" xmlns:w="http://schemas.openxmlformats.org/wordprocessingml/2006/main" xmlns:w14="http://schemas.microsoft.com/office/word/2010/wordml" xmlns:w15="http://schemas.microsoft.com/office/word/2012/wordml" xmlns:w16cid="http://schemas.microsoft.com/office/word/2016/wordml/cid" xmlns:w16se="http://schemas.microsoft.com/office/word/2015/wordml/symex" xmlns:wpg="http://schemas.microsoft.com/office/word/2010/wordprocessingGroup" xmlns:wpi="http://schemas.microsoft.com/office/word/2010/wordprocessingInk" xmlns:wne="http://schemas.microsoft.com/office/word/2006/wordml" xmlns:wps="http://schemas.microsoft.com/office/word/2010/wordprocessingShape" mc:Ignorable="w14 w15 w16se w16cid wp14">
-  <w:p>
-    <w:pPr>
-      <w:pStyle w:val="Footer"/>
-    </w:pPr>
-  </w:p>
-</w:ftr>
-</file>
-
 <file path=word/footnotes.xml><?xml version="1.0" encoding="utf-8"?>
 <w:footnotes xmlns:wpc="http://schemas.microsoft.com/office/word/2010/wordprocessingCanvas" xmlns:cx="http://schemas.microsoft.com/office/drawing/2014/chartex" xmlns:cx1="http://schemas.microsoft.com/office/drawing/2015/9/8/chartex" xmlns:cx2="http://schemas.microsoft.com/office/drawing/2015/10/21/chartex" xmlns:cx3="http://schemas.microsoft.com/office/drawing/2016/5/9/chartex" xmlns:cx4="http://schemas.microsoft.com/office/drawing/2016/5/10/chartex" xmlns:cx5="http://schemas.microsoft.com/office/drawing/2016/5/11/chartex" xmlns:cx6="http://schemas.microsoft.com/office/drawing/2016/5/12/chartex" xmlns:cx7="http://schemas.microsoft.com/office/drawing/2016/5/13/chartex" xmlns:cx8="http://schemas.microsoft.com/office/drawing/2016/5/14/chartex" xmlns:mc="http://schemas.openxmlformats.org/markup-compatibility/2006" xmlns:aink="http://schemas.microsoft.com/office/drawing/2016/ink" xmlns:am3d="http://schemas.microsoft.com/office/drawing/2017/model3d" xmlns:o="urn:schemas-microsoft-com:office:office" xmlns:r="http://schemas.openxmlformats.org/officeDocument/2006/relationships" xmlns:m="http://schemas.openxmlformats.org/officeDocument/2006/math" xmlns:v="urn:schemas-microsoft-com:vml" xmlns:wp14="http://schemas.microsoft.com/office/word/2010/wordprocessingDrawing" xmlns:wp="http://schemas.openxmlformats.org/drawingml/2006/wordprocessingDrawing" xmlns:w10="urn:schemas-microsoft-com:office:word" xmlns:w="http://schemas.openxmlformats.org/wordprocessingml/2006/main" xmlns:w14="http://schemas.microsoft.com/office/word/2010/wordml" xmlns:w15="http://schemas.microsoft.com/office/word/2012/wordml" xmlns:w16cid="http://schemas.microsoft.com/office/word/2016/wordml/cid" xmlns:w16se="http://schemas.microsoft.com/office/word/2015/wordml/symex" xmlns:wpg="http://schemas.microsoft.com/office/word/2010/wordprocessingGroup" xmlns:wpi="http://schemas.microsoft.com/office/word/2010/wordprocessingInk" xmlns:wne="http://schemas.microsoft.com/office/word/2006/wordml" xmlns:wps="http://schemas.microsoft.com/office/word/2010/wordprocessingShape" mc:Ignorable="w14 w15 w16se w16cid wp14">
   <w:footnote w:type="separator" w:id="-1">
@@ -91,16 +1946,6 @@
 </file>
 
 <file path=word/header1.xml><?xml version="1.0" encoding="utf-8"?>
-<w:hdr xmlns:wpc="http://schemas.microsoft.com/office/word/2010/wordprocessingCanvas" xmlns:cx="http://schemas.microsoft.com/office/drawing/2014/chartex" xmlns:cx1="http://schemas.microsoft.com/office/drawing/2015/9/8/chartex" xmlns:cx2="http://schemas.microsoft.com/office/drawing/2015/10/21/chartex" xmlns:cx3="http://schemas.microsoft.com/office/drawing/2016/5/9/chartex" xmlns:cx4="http://schemas.microsoft.com/office/drawing/2016/5/10/chartex" xmlns:cx5="http://schemas.microsoft.com/office/drawing/2016/5/11/chartex" xmlns:cx6="http://schemas.microsoft.com/office/drawing/2016/5/12/chartex" xmlns:cx7="http://schemas.microsoft.com/office/drawing/2016/5/13/chartex" xmlns:cx8="http://schemas.microsoft.com/office/drawing/2016/5/14/chartex" xmlns:mc="http://schemas.openxmlformats.org/markup-compatibility/2006" xmlns:aink="http://schemas.microsoft.com/office/drawing/2016/ink" xmlns:am3d="http://schemas.microsoft.com/office/drawing/2017/model3d" xmlns:o="urn:schemas-microsoft-com:office:office" xmlns:r="http://schemas.openxmlformats.org/officeDocument/2006/relationships" xmlns:m="http://schemas.openxmlformats.org/officeDocument/2006/math" xmlns:v="urn:schemas-microsoft-com:vml" xmlns:wp14="http://schemas.microsoft.com/office/word/2010/wordprocessingDrawing" xmlns:wp="http://schemas.openxmlformats.org/drawingml/2006/wordprocessingDrawing" xmlns:w10="urn:schemas-microsoft-com:office:word" xmlns:w="http://schemas.openxmlformats.org/wordprocessingml/2006/main" xmlns:w14="http://schemas.microsoft.com/office/word/2010/wordml" xmlns:w15="http://schemas.microsoft.com/office/word/2012/wordml" xmlns:w16cid="http://schemas.microsoft.com/office/word/2016/wordml/cid" xmlns:w16se="http://schemas.microsoft.com/office/word/2015/wordml/symex" xmlns:wpg="http://schemas.microsoft.com/office/word/2010/wordprocessingGroup" xmlns:wpi="http://schemas.microsoft.com/office/word/2010/wordprocessingInk" xmlns:wne="http://schemas.microsoft.com/office/word/2006/wordml" xmlns:wps="http://schemas.microsoft.com/office/word/2010/wordprocessingShape" mc:Ignorable="w14 w15 w16se w16cid wp14">
-  <w:p>
-    <w:pPr>
-      <w:pStyle w:val="Header"/>
-    </w:pPr>
-  </w:p>
-</w:hdr>
-</file>
-
-<file path=word/header2.xml><?xml version="1.0" encoding="utf-8"?>
 <w:hdr xmlns:wpc="http://schemas.microsoft.com/office/word/2010/wordprocessingCanvas" xmlns:cx="http://schemas.microsoft.com/office/drawing/2014/chartex" xmlns:cx1="http://schemas.microsoft.com/office/drawing/2015/9/8/chartex" xmlns:cx2="http://schemas.microsoft.com/office/drawing/2015/10/21/chartex" xmlns:cx3="http://schemas.microsoft.com/office/drawing/2016/5/9/chartex" xmlns:cx4="http://schemas.microsoft.com/office/drawing/2016/5/10/chartex" xmlns:cx5="http://schemas.microsoft.com/office/drawing/2016/5/11/chartex" xmlns:cx6="http://schemas.microsoft.com/office/drawing/2016/5/12/chartex" xmlns:cx7="http://schemas.microsoft.com/office/drawing/2016/5/13/chartex" xmlns:cx8="http://schemas.microsoft.com/office/drawing/2016/5/14/chartex" xmlns:mc="http://schemas.openxmlformats.org/markup-compatibility/2006" xmlns:aink="http://schemas.microsoft.com/office/drawing/2016/ink" xmlns:am3d="http://schemas.microsoft.com/office/drawing/2017/model3d" xmlns:o="urn:schemas-microsoft-com:office:office" xmlns:r="http://schemas.openxmlformats.org/officeDocument/2006/relationships" xmlns:m="http://schemas.openxmlformats.org/officeDocument/2006/math" xmlns:v="urn:schemas-microsoft-com:vml" xmlns:wp14="http://schemas.microsoft.com/office/word/2010/wordprocessingDrawing" xmlns:wp="http://schemas.openxmlformats.org/drawingml/2006/wordprocessingDrawing" xmlns:w10="urn:schemas-microsoft-com:office:word" xmlns:w="http://schemas.openxmlformats.org/wordprocessingml/2006/main" xmlns:w14="http://schemas.microsoft.com/office/word/2010/wordml" xmlns:w15="http://schemas.microsoft.com/office/word/2012/wordml" xmlns:w16cid="http://schemas.microsoft.com/office/word/2016/wordml/cid" xmlns:w16se="http://schemas.microsoft.com/office/word/2015/wordml/symex" xmlns:wpg="http://schemas.microsoft.com/office/word/2010/wordprocessingGroup" xmlns:wpi="http://schemas.microsoft.com/office/word/2010/wordprocessingInk" xmlns:wne="http://schemas.microsoft.com/office/word/2006/wordml" xmlns:wps="http://schemas.microsoft.com/office/word/2010/wordprocessingShape" mc:Ignorable="w14 w15 w16se w16cid wp14">
   <w:p>
     <w:pPr>
@@ -113,14 +1958,357 @@
 </w:hdr>
 </file>
 
-<file path=word/header3.xml><?xml version="1.0" encoding="utf-8"?>
-<w:hdr xmlns:wpc="http://schemas.microsoft.com/office/word/2010/wordprocessingCanvas" xmlns:cx="http://schemas.microsoft.com/office/drawing/2014/chartex" xmlns:cx1="http://schemas.microsoft.com/office/drawing/2015/9/8/chartex" xmlns:cx2="http://schemas.microsoft.com/office/drawing/2015/10/21/chartex" xmlns:cx3="http://schemas.microsoft.com/office/drawing/2016/5/9/chartex" xmlns:cx4="http://schemas.microsoft.com/office/drawing/2016/5/10/chartex" xmlns:cx5="http://schemas.microsoft.com/office/drawing/2016/5/11/chartex" xmlns:cx6="http://schemas.microsoft.com/office/drawing/2016/5/12/chartex" xmlns:cx7="http://schemas.microsoft.com/office/drawing/2016/5/13/chartex" xmlns:cx8="http://schemas.microsoft.com/office/drawing/2016/5/14/chartex" xmlns:mc="http://schemas.openxmlformats.org/markup-compatibility/2006" xmlns:aink="http://schemas.microsoft.com/office/drawing/2016/ink" xmlns:am3d="http://schemas.microsoft.com/office/drawing/2017/model3d" xmlns:o="urn:schemas-microsoft-com:office:office" xmlns:r="http://schemas.openxmlformats.org/officeDocument/2006/relationships" xmlns:m="http://schemas.openxmlformats.org/officeDocument/2006/math" xmlns:v="urn:schemas-microsoft-com:vml" xmlns:wp14="http://schemas.microsoft.com/office/word/2010/wordprocessingDrawing" xmlns:wp="http://schemas.openxmlformats.org/drawingml/2006/wordprocessingDrawing" xmlns:w10="urn:schemas-microsoft-com:office:word" xmlns:w="http://schemas.openxmlformats.org/wordprocessingml/2006/main" xmlns:w14="http://schemas.microsoft.com/office/word/2010/wordml" xmlns:w15="http://schemas.microsoft.com/office/word/2012/wordml" xmlns:w16cid="http://schemas.microsoft.com/office/word/2016/wordml/cid" xmlns:w16se="http://schemas.microsoft.com/office/word/2015/wordml/symex" xmlns:wpg="http://schemas.microsoft.com/office/word/2010/wordprocessingGroup" xmlns:wpi="http://schemas.microsoft.com/office/word/2010/wordprocessingInk" xmlns:wne="http://schemas.microsoft.com/office/word/2006/wordml" xmlns:wps="http://schemas.microsoft.com/office/word/2010/wordprocessingShape" mc:Ignorable="w14 w15 w16se w16cid wp14">
-  <w:p>
-    <w:pPr>
-      <w:pStyle w:val="Header"/>
-    </w:pPr>
-  </w:p>
-</w:hdr>
+<file path=word/numbering.xml><?xml version="1.0" encoding="utf-8"?>
+<w:numbering xmlns:wpc="http://schemas.microsoft.com/office/word/2010/wordprocessingCanvas" xmlns:cx="http://schemas.microsoft.com/office/drawing/2014/chartex" xmlns:cx1="http://schemas.microsoft.com/office/drawing/2015/9/8/chartex" xmlns:cx2="http://schemas.microsoft.com/office/drawing/2015/10/21/chartex" xmlns:cx3="http://schemas.microsoft.com/office/drawing/2016/5/9/chartex" xmlns:cx4="http://schemas.microsoft.com/office/drawing/2016/5/10/chartex" xmlns:cx5="http://schemas.microsoft.com/office/drawing/2016/5/11/chartex" xmlns:cx6="http://schemas.microsoft.com/office/drawing/2016/5/12/chartex" xmlns:cx7="http://schemas.microsoft.com/office/drawing/2016/5/13/chartex" xmlns:cx8="http://schemas.microsoft.com/office/drawing/2016/5/14/chartex" xmlns:mc="http://schemas.openxmlformats.org/markup-compatibility/2006" xmlns:aink="http://schemas.microsoft.com/office/drawing/2016/ink" xmlns:am3d="http://schemas.microsoft.com/office/drawing/2017/model3d" xmlns:o="urn:schemas-microsoft-com:office:office" xmlns:r="http://schemas.openxmlformats.org/officeDocument/2006/relationships" xmlns:m="http://schemas.openxmlformats.org/officeDocument/2006/math" xmlns:v="urn:schemas-microsoft-com:vml" xmlns:wp14="http://schemas.microsoft.com/office/word/2010/wordprocessingDrawing" xmlns:wp="http://schemas.openxmlformats.org/drawingml/2006/wordprocessingDrawing" xmlns:w10="urn:schemas-microsoft-com:office:word" xmlns:w="http://schemas.openxmlformats.org/wordprocessingml/2006/main" xmlns:w14="http://schemas.microsoft.com/office/word/2010/wordml" xmlns:w15="http://schemas.microsoft.com/office/word/2012/wordml" xmlns:w16cid="http://schemas.microsoft.com/office/word/2016/wordml/cid" xmlns:w16se="http://schemas.microsoft.com/office/word/2015/wordml/symex" xmlns:wpg="http://schemas.microsoft.com/office/word/2010/wordprocessingGroup" xmlns:wpi="http://schemas.microsoft.com/office/word/2010/wordprocessingInk" xmlns:wne="http://schemas.microsoft.com/office/word/2006/wordml" xmlns:wps="http://schemas.microsoft.com/office/word/2010/wordprocessingShape" mc:Ignorable="w14 w15 w16se w16cid wp14">
+  <w:abstractNum w:abstractNumId="0" w15:restartNumberingAfterBreak="0">
+    <w:nsid w:val="25A86160"/>
+    <w:multiLevelType w:val="hybridMultilevel"/>
+    <w:tmpl w:val="024EB9F2"/>
+    <w:lvl w:ilvl="0" w:tplc="99668EA2">
+      <w:numFmt w:val="bullet"/>
+      <w:lvlText w:val="-"/>
+      <w:lvlJc w:val="left"/>
+      <w:pPr>
+        <w:ind w:left="720" w:hanging="360"/>
+      </w:pPr>
+      <w:rPr>
+        <w:rFonts w:ascii="Calibri" w:eastAsiaTheme="minorEastAsia" w:hAnsi="Calibri" w:cs="Calibri" w:hint="default"/>
+      </w:rPr>
+    </w:lvl>
+    <w:lvl w:ilvl="1" w:tplc="F6B2D0A6">
+      <w:start w:val="1"/>
+      <w:numFmt w:val="bullet"/>
+      <w:pStyle w:val="EndNoteBibliography"/>
+      <w:lvlText w:val="o"/>
+      <w:lvlJc w:val="left"/>
+      <w:pPr>
+        <w:ind w:left="1440" w:hanging="360"/>
+      </w:pPr>
+      <w:rPr>
+        <w:rFonts w:ascii="Courier New" w:hAnsi="Courier New" w:cs="Courier New" w:hint="default"/>
+      </w:rPr>
+    </w:lvl>
+    <w:lvl w:ilvl="2" w:tplc="04090005">
+      <w:start w:val="1"/>
+      <w:numFmt w:val="bullet"/>
+      <w:lvlText w:val=""/>
+      <w:lvlJc w:val="left"/>
+      <w:pPr>
+        <w:ind w:left="2160" w:hanging="360"/>
+      </w:pPr>
+      <w:rPr>
+        <w:rFonts w:ascii="Wingdings" w:hAnsi="Wingdings" w:cs="Wingdings" w:hint="default"/>
+      </w:rPr>
+    </w:lvl>
+    <w:lvl w:ilvl="3" w:tplc="04090001">
+      <w:start w:val="1"/>
+      <w:numFmt w:val="bullet"/>
+      <w:lvlText w:val=""/>
+      <w:lvlJc w:val="left"/>
+      <w:pPr>
+        <w:ind w:left="2880" w:hanging="360"/>
+      </w:pPr>
+      <w:rPr>
+        <w:rFonts w:ascii="Symbol" w:hAnsi="Symbol" w:cs="Symbol" w:hint="default"/>
+      </w:rPr>
+    </w:lvl>
+    <w:lvl w:ilvl="4" w:tplc="04090003">
+      <w:start w:val="1"/>
+      <w:numFmt w:val="bullet"/>
+      <w:lvlText w:val="o"/>
+      <w:lvlJc w:val="left"/>
+      <w:pPr>
+        <w:ind w:left="3600" w:hanging="360"/>
+      </w:pPr>
+      <w:rPr>
+        <w:rFonts w:ascii="Courier New" w:hAnsi="Courier New" w:cs="Courier New" w:hint="default"/>
+      </w:rPr>
+    </w:lvl>
+    <w:lvl w:ilvl="5" w:tplc="04090005" w:tentative="1">
+      <w:start w:val="1"/>
+      <w:numFmt w:val="bullet"/>
+      <w:lvlText w:val=""/>
+      <w:lvlJc w:val="left"/>
+      <w:pPr>
+        <w:ind w:left="4320" w:hanging="360"/>
+      </w:pPr>
+      <w:rPr>
+        <w:rFonts w:ascii="Wingdings" w:hAnsi="Wingdings" w:cs="Wingdings" w:hint="default"/>
+      </w:rPr>
+    </w:lvl>
+    <w:lvl w:ilvl="6" w:tplc="04090001" w:tentative="1">
+      <w:start w:val="1"/>
+      <w:numFmt w:val="bullet"/>
+      <w:lvlText w:val=""/>
+      <w:lvlJc w:val="left"/>
+      <w:pPr>
+        <w:ind w:left="5040" w:hanging="360"/>
+      </w:pPr>
+      <w:rPr>
+        <w:rFonts w:ascii="Symbol" w:hAnsi="Symbol" w:cs="Symbol" w:hint="default"/>
+      </w:rPr>
+    </w:lvl>
+    <w:lvl w:ilvl="7" w:tplc="04090003" w:tentative="1">
+      <w:start w:val="1"/>
+      <w:numFmt w:val="bullet"/>
+      <w:lvlText w:val="o"/>
+      <w:lvlJc w:val="left"/>
+      <w:pPr>
+        <w:ind w:left="5760" w:hanging="360"/>
+      </w:pPr>
+      <w:rPr>
+        <w:rFonts w:ascii="Courier New" w:hAnsi="Courier New" w:cs="Courier New" w:hint="default"/>
+      </w:rPr>
+    </w:lvl>
+    <w:lvl w:ilvl="8" w:tplc="04090005" w:tentative="1">
+      <w:start w:val="1"/>
+      <w:numFmt w:val="bullet"/>
+      <w:lvlText w:val=""/>
+      <w:lvlJc w:val="left"/>
+      <w:pPr>
+        <w:ind w:left="6480" w:hanging="360"/>
+      </w:pPr>
+      <w:rPr>
+        <w:rFonts w:ascii="Wingdings" w:hAnsi="Wingdings" w:cs="Wingdings" w:hint="default"/>
+      </w:rPr>
+    </w:lvl>
+  </w:abstractNum>
+  <w:abstractNum w:abstractNumId="1" w15:restartNumberingAfterBreak="0">
+    <w:nsid w:val="300A2E97"/>
+    <w:multiLevelType w:val="hybridMultilevel"/>
+    <w:tmpl w:val="4370719E"/>
+    <w:lvl w:ilvl="0" w:tplc="04090003">
+      <w:start w:val="1"/>
+      <w:numFmt w:val="bullet"/>
+      <w:lvlText w:val="o"/>
+      <w:lvlJc w:val="left"/>
+      <w:pPr>
+        <w:ind w:left="1080" w:hanging="360"/>
+      </w:pPr>
+      <w:rPr>
+        <w:rFonts w:ascii="Courier New" w:hAnsi="Courier New" w:cs="Courier New" w:hint="default"/>
+      </w:rPr>
+    </w:lvl>
+    <w:lvl w:ilvl="1" w:tplc="04090003" w:tentative="1">
+      <w:start w:val="1"/>
+      <w:numFmt w:val="bullet"/>
+      <w:lvlText w:val="o"/>
+      <w:lvlJc w:val="left"/>
+      <w:pPr>
+        <w:ind w:left="1800" w:hanging="360"/>
+      </w:pPr>
+      <w:rPr>
+        <w:rFonts w:ascii="Courier New" w:hAnsi="Courier New" w:cs="Courier New" w:hint="default"/>
+      </w:rPr>
+    </w:lvl>
+    <w:lvl w:ilvl="2" w:tplc="04090005" w:tentative="1">
+      <w:start w:val="1"/>
+      <w:numFmt w:val="bullet"/>
+      <w:lvlText w:val=""/>
+      <w:lvlJc w:val="left"/>
+      <w:pPr>
+        <w:ind w:left="2520" w:hanging="360"/>
+      </w:pPr>
+      <w:rPr>
+        <w:rFonts w:ascii="Wingdings" w:hAnsi="Wingdings" w:cs="Wingdings" w:hint="default"/>
+      </w:rPr>
+    </w:lvl>
+    <w:lvl w:ilvl="3" w:tplc="04090001" w:tentative="1">
+      <w:start w:val="1"/>
+      <w:numFmt w:val="bullet"/>
+      <w:lvlText w:val=""/>
+      <w:lvlJc w:val="left"/>
+      <w:pPr>
+        <w:ind w:left="3240" w:hanging="360"/>
+      </w:pPr>
+      <w:rPr>
+        <w:rFonts w:ascii="Symbol" w:hAnsi="Symbol" w:cs="Symbol" w:hint="default"/>
+      </w:rPr>
+    </w:lvl>
+    <w:lvl w:ilvl="4" w:tplc="04090003" w:tentative="1">
+      <w:start w:val="1"/>
+      <w:numFmt w:val="bullet"/>
+      <w:lvlText w:val="o"/>
+      <w:lvlJc w:val="left"/>
+      <w:pPr>
+        <w:ind w:left="3960" w:hanging="360"/>
+      </w:pPr>
+      <w:rPr>
+        <w:rFonts w:ascii="Courier New" w:hAnsi="Courier New" w:cs="Courier New" w:hint="default"/>
+      </w:rPr>
+    </w:lvl>
+    <w:lvl w:ilvl="5" w:tplc="04090005" w:tentative="1">
+      <w:start w:val="1"/>
+      <w:numFmt w:val="bullet"/>
+      <w:lvlText w:val=""/>
+      <w:lvlJc w:val="left"/>
+      <w:pPr>
+        <w:ind w:left="4680" w:hanging="360"/>
+      </w:pPr>
+      <w:rPr>
+        <w:rFonts w:ascii="Wingdings" w:hAnsi="Wingdings" w:cs="Wingdings" w:hint="default"/>
+      </w:rPr>
+    </w:lvl>
+    <w:lvl w:ilvl="6" w:tplc="04090001" w:tentative="1">
+      <w:start w:val="1"/>
+      <w:numFmt w:val="bullet"/>
+      <w:lvlText w:val=""/>
+      <w:lvlJc w:val="left"/>
+      <w:pPr>
+        <w:ind w:left="5400" w:hanging="360"/>
+      </w:pPr>
+      <w:rPr>
+        <w:rFonts w:ascii="Symbol" w:hAnsi="Symbol" w:cs="Symbol" w:hint="default"/>
+      </w:rPr>
+    </w:lvl>
+    <w:lvl w:ilvl="7" w:tplc="04090003" w:tentative="1">
+      <w:start w:val="1"/>
+      <w:numFmt w:val="bullet"/>
+      <w:lvlText w:val="o"/>
+      <w:lvlJc w:val="left"/>
+      <w:pPr>
+        <w:ind w:left="6120" w:hanging="360"/>
+      </w:pPr>
+      <w:rPr>
+        <w:rFonts w:ascii="Courier New" w:hAnsi="Courier New" w:cs="Courier New" w:hint="default"/>
+      </w:rPr>
+    </w:lvl>
+    <w:lvl w:ilvl="8" w:tplc="04090005" w:tentative="1">
+      <w:start w:val="1"/>
+      <w:numFmt w:val="bullet"/>
+      <w:lvlText w:val=""/>
+      <w:lvlJc w:val="left"/>
+      <w:pPr>
+        <w:ind w:left="6840" w:hanging="360"/>
+      </w:pPr>
+      <w:rPr>
+        <w:rFonts w:ascii="Wingdings" w:hAnsi="Wingdings" w:cs="Wingdings" w:hint="default"/>
+      </w:rPr>
+    </w:lvl>
+  </w:abstractNum>
+  <w:abstractNum w:abstractNumId="2" w15:restartNumberingAfterBreak="0">
+    <w:nsid w:val="4E252472"/>
+    <w:multiLevelType w:val="hybridMultilevel"/>
+    <w:tmpl w:val="E43C8102"/>
+    <w:lvl w:ilvl="0" w:tplc="04090003">
+      <w:start w:val="1"/>
+      <w:numFmt w:val="bullet"/>
+      <w:lvlText w:val="o"/>
+      <w:lvlJc w:val="left"/>
+      <w:pPr>
+        <w:ind w:left="1080" w:hanging="360"/>
+      </w:pPr>
+      <w:rPr>
+        <w:rFonts w:ascii="Courier New" w:hAnsi="Courier New" w:cs="Courier New" w:hint="default"/>
+      </w:rPr>
+    </w:lvl>
+    <w:lvl w:ilvl="1" w:tplc="04090003" w:tentative="1">
+      <w:start w:val="1"/>
+      <w:numFmt w:val="bullet"/>
+      <w:lvlText w:val="o"/>
+      <w:lvlJc w:val="left"/>
+      <w:pPr>
+        <w:ind w:left="1800" w:hanging="360"/>
+      </w:pPr>
+      <w:rPr>
+        <w:rFonts w:ascii="Courier New" w:hAnsi="Courier New" w:cs="Courier New" w:hint="default"/>
+      </w:rPr>
+    </w:lvl>
+    <w:lvl w:ilvl="2" w:tplc="04090005" w:tentative="1">
+      <w:start w:val="1"/>
+      <w:numFmt w:val="bullet"/>
+      <w:lvlText w:val=""/>
+      <w:lvlJc w:val="left"/>
+      <w:pPr>
+        <w:ind w:left="2520" w:hanging="360"/>
+      </w:pPr>
+      <w:rPr>
+        <w:rFonts w:ascii="Wingdings" w:hAnsi="Wingdings" w:cs="Wingdings" w:hint="default"/>
+      </w:rPr>
+    </w:lvl>
+    <w:lvl w:ilvl="3" w:tplc="04090001" w:tentative="1">
+      <w:start w:val="1"/>
+      <w:numFmt w:val="bullet"/>
+      <w:lvlText w:val=""/>
+      <w:lvlJc w:val="left"/>
+      <w:pPr>
+        <w:ind w:left="3240" w:hanging="360"/>
+      </w:pPr>
+      <w:rPr>
+        <w:rFonts w:ascii="Symbol" w:hAnsi="Symbol" w:cs="Symbol" w:hint="default"/>
+      </w:rPr>
+    </w:lvl>
+    <w:lvl w:ilvl="4" w:tplc="04090003" w:tentative="1">
+      <w:start w:val="1"/>
+      <w:numFmt w:val="bullet"/>
+      <w:lvlText w:val="o"/>
+      <w:lvlJc w:val="left"/>
+      <w:pPr>
+        <w:ind w:left="3960" w:hanging="360"/>
+      </w:pPr>
+      <w:rPr>
+        <w:rFonts w:ascii="Courier New" w:hAnsi="Courier New" w:cs="Courier New" w:hint="default"/>
+      </w:rPr>
+    </w:lvl>
+    <w:lvl w:ilvl="5" w:tplc="04090005" w:tentative="1">
+      <w:start w:val="1"/>
+      <w:numFmt w:val="bullet"/>
+      <w:lvlText w:val=""/>
+      <w:lvlJc w:val="left"/>
+      <w:pPr>
+        <w:ind w:left="4680" w:hanging="360"/>
+      </w:pPr>
+      <w:rPr>
+        <w:rFonts w:ascii="Wingdings" w:hAnsi="Wingdings" w:cs="Wingdings" w:hint="default"/>
+      </w:rPr>
+    </w:lvl>
+    <w:lvl w:ilvl="6" w:tplc="04090001" w:tentative="1">
+      <w:start w:val="1"/>
+      <w:numFmt w:val="bullet"/>
+      <w:lvlText w:val=""/>
+      <w:lvlJc w:val="left"/>
+      <w:pPr>
+        <w:ind w:left="5400" w:hanging="360"/>
+      </w:pPr>
+      <w:rPr>
+        <w:rFonts w:ascii="Symbol" w:hAnsi="Symbol" w:cs="Symbol" w:hint="default"/>
+      </w:rPr>
+    </w:lvl>
+    <w:lvl w:ilvl="7" w:tplc="04090003" w:tentative="1">
+      <w:start w:val="1"/>
+      <w:numFmt w:val="bullet"/>
+      <w:lvlText w:val="o"/>
+      <w:lvlJc w:val="left"/>
+      <w:pPr>
+        <w:ind w:left="6120" w:hanging="360"/>
+      </w:pPr>
+      <w:rPr>
+        <w:rFonts w:ascii="Courier New" w:hAnsi="Courier New" w:cs="Courier New" w:hint="default"/>
+      </w:rPr>
+    </w:lvl>
+    <w:lvl w:ilvl="8" w:tplc="04090005" w:tentative="1">
+      <w:start w:val="1"/>
+      <w:numFmt w:val="bullet"/>
+      <w:lvlText w:val=""/>
+      <w:lvlJc w:val="left"/>
+      <w:pPr>
+        <w:ind w:left="6840" w:hanging="360"/>
+      </w:pPr>
+      <w:rPr>
+        <w:rFonts w:ascii="Wingdings" w:hAnsi="Wingdings" w:cs="Wingdings" w:hint="default"/>
+      </w:rPr>
+    </w:lvl>
+  </w:abstractNum>
+  <w:num w:numId="1">
+    <w:abstractNumId w:val="0"/>
+  </w:num>
+  <w:num w:numId="2">
+    <w:abstractNumId w:val="1"/>
+  </w:num>
+  <w:num w:numId="3">
+    <w:abstractNumId w:val="2"/>
+  </w:num>
+</w:numbering>
 </file>
 
 <file path=word/styles.xml><?xml version="1.0" encoding="utf-8"?>
@@ -519,7 +2707,6 @@
   <w:style w:type="character" w:default="1" w:styleId="DefaultParagraphFont">
     <w:name w:val="Default Paragraph Font"/>
     <w:uiPriority w:val="1"/>
-    <w:semiHidden/>
     <w:unhideWhenUsed/>
   </w:style>
   <w:style w:type="table" w:default="1" w:styleId="TableNormal">
@@ -584,6 +2771,64 @@
     <w:link w:val="Footer"/>
     <w:uiPriority w:val="99"/>
     <w:rsid w:val="00037AEC"/>
+  </w:style>
+  <w:style w:type="paragraph" w:styleId="ListParagraph">
+    <w:name w:val="List Paragraph"/>
+    <w:basedOn w:val="Normal"/>
+    <w:link w:val="ListParagraphChar"/>
+    <w:uiPriority w:val="34"/>
+    <w:qFormat/>
+    <w:rsid w:val="007273E1"/>
+    <w:pPr>
+      <w:ind w:left="720"/>
+      <w:contextualSpacing/>
+    </w:pPr>
+  </w:style>
+  <w:style w:type="paragraph" w:customStyle="1" w:styleId="EndNoteBibliographyTitle">
+    <w:name w:val="EndNote Bibliography Title"/>
+    <w:basedOn w:val="Normal"/>
+    <w:link w:val="EndNoteBibliographyTitleChar"/>
+    <w:rsid w:val="00A72903"/>
+    <w:pPr>
+      <w:jc w:val="center"/>
+    </w:pPr>
+    <w:rPr>
+      <w:rFonts w:ascii="Calibri" w:hAnsi="Calibri" w:cs="Calibri"/>
+    </w:rPr>
+  </w:style>
+  <w:style w:type="character" w:customStyle="1" w:styleId="ListParagraphChar">
+    <w:name w:val="List Paragraph Char"/>
+    <w:basedOn w:val="DefaultParagraphFont"/>
+    <w:link w:val="ListParagraph"/>
+    <w:uiPriority w:val="34"/>
+    <w:rsid w:val="00A72903"/>
+  </w:style>
+  <w:style w:type="character" w:customStyle="1" w:styleId="EndNoteBibliographyTitleChar">
+    <w:name w:val="EndNote Bibliography Title Char"/>
+    <w:basedOn w:val="ListParagraphChar"/>
+    <w:link w:val="EndNoteBibliographyTitle"/>
+    <w:rsid w:val="00A72903"/>
+    <w:rPr>
+      <w:rFonts w:ascii="Calibri" w:hAnsi="Calibri" w:cs="Calibri"/>
+    </w:rPr>
+  </w:style>
+  <w:style w:type="paragraph" w:customStyle="1" w:styleId="EndNoteBibliography">
+    <w:name w:val="EndNote Bibliography"/>
+    <w:basedOn w:val="Normal"/>
+    <w:link w:val="EndNoteBibliographyChar"/>
+    <w:rsid w:val="00A72903"/>
+    <w:rPr>
+      <w:rFonts w:ascii="Calibri" w:hAnsi="Calibri" w:cs="Calibri"/>
+    </w:rPr>
+  </w:style>
+  <w:style w:type="character" w:customStyle="1" w:styleId="EndNoteBibliographyChar">
+    <w:name w:val="EndNote Bibliography Char"/>
+    <w:basedOn w:val="ListParagraphChar"/>
+    <w:link w:val="EndNoteBibliography"/>
+    <w:rsid w:val="00A72903"/>
+    <w:rPr>
+      <w:rFonts w:ascii="Calibri" w:hAnsi="Calibri" w:cs="Calibri"/>
+    </w:rPr>
   </w:style>
 </w:styles>
 </file>

</xml_diff>